<commit_message>
DSE Results for initial configuration
</commit_message>
<xml_diff>
--- a/doc/HL_DSE_Report.docx
+++ b/doc/HL_DSE_Report.docx
@@ -245,7 +245,7 @@
         <w:rPr>
           <w:noProof/>
         </w:rPr>
-        <w:t>August 29, 2012</w:t>
+        <w:t>August 31, 2012</w:t>
       </w:r>
       <w:r>
         <w:rPr>
@@ -432,7 +432,7 @@
         <w:rPr>
           <w:noProof/>
         </w:rPr>
-        <w:instrText xml:space="preserve"> PAGEREF _Toc207870330 \h </w:instrText>
+        <w:instrText xml:space="preserve"> PAGEREF _Toc208032440 \h </w:instrText>
       </w:r>
       <w:r>
         <w:rPr>
@@ -518,7 +518,7 @@
         <w:rPr>
           <w:noProof/>
         </w:rPr>
-        <w:instrText xml:space="preserve"> PAGEREF _Toc207870331 \h </w:instrText>
+        <w:instrText xml:space="preserve"> PAGEREF _Toc208032441 \h </w:instrText>
       </w:r>
       <w:r>
         <w:rPr>
@@ -604,7 +604,7 @@
         <w:rPr>
           <w:noProof/>
         </w:rPr>
-        <w:instrText xml:space="preserve"> PAGEREF _Toc207870332 \h </w:instrText>
+        <w:instrText xml:space="preserve"> PAGEREF _Toc208032442 \h </w:instrText>
       </w:r>
       <w:r>
         <w:rPr>
@@ -690,7 +690,7 @@
         <w:rPr>
           <w:noProof/>
         </w:rPr>
-        <w:instrText xml:space="preserve"> PAGEREF _Toc207870333 \h </w:instrText>
+        <w:instrText xml:space="preserve"> PAGEREF _Toc208032443 \h </w:instrText>
       </w:r>
       <w:r>
         <w:rPr>
@@ -780,7 +780,7 @@
         <w:rPr>
           <w:noProof/>
         </w:rPr>
-        <w:instrText xml:space="preserve"> PAGEREF _Toc207870334 \h </w:instrText>
+        <w:instrText xml:space="preserve"> PAGEREF _Toc208032444 \h </w:instrText>
       </w:r>
       <w:r>
         <w:rPr>
@@ -872,7 +872,7 @@
         <w:rPr>
           <w:noProof/>
         </w:rPr>
-        <w:instrText xml:space="preserve"> PAGEREF _Toc207870335 \h </w:instrText>
+        <w:instrText xml:space="preserve"> PAGEREF _Toc208032445 \h </w:instrText>
       </w:r>
       <w:r>
         <w:rPr>
@@ -958,7 +958,7 @@
         <w:rPr>
           <w:noProof/>
         </w:rPr>
-        <w:instrText xml:space="preserve"> PAGEREF _Toc207870336 \h </w:instrText>
+        <w:instrText xml:space="preserve"> PAGEREF _Toc208032446 \h </w:instrText>
       </w:r>
       <w:r>
         <w:rPr>
@@ -1040,7 +1040,7 @@
         <w:rPr>
           <w:noProof/>
         </w:rPr>
-        <w:instrText xml:space="preserve"> PAGEREF _Toc207870337 \h </w:instrText>
+        <w:instrText xml:space="preserve"> PAGEREF _Toc208032447 \h </w:instrText>
       </w:r>
       <w:r>
         <w:rPr>
@@ -1122,7 +1122,7 @@
         <w:rPr>
           <w:noProof/>
         </w:rPr>
-        <w:instrText xml:space="preserve"> PAGEREF _Toc207870338 \h </w:instrText>
+        <w:instrText xml:space="preserve"> PAGEREF _Toc208032448 \h </w:instrText>
       </w:r>
       <w:r>
         <w:rPr>
@@ -1186,15 +1186,7 @@
         <w:rPr>
           <w:noProof/>
         </w:rPr>
-        <w:t>Paralleliz</w:t>
-      </w:r>
-      <w:bookmarkStart w:id="1" w:name="_GoBack"/>
-      <w:bookmarkEnd w:id="1"/>
-      <w:r>
-        <w:rPr>
-          <w:noProof/>
-        </w:rPr>
-        <w:t>e code for multi-threaded execution</w:t>
+        <w:t>Parallelize code for multi-threaded execution</w:t>
       </w:r>
       <w:r>
         <w:rPr>
@@ -1212,7 +1204,7 @@
         <w:rPr>
           <w:noProof/>
         </w:rPr>
-        <w:instrText xml:space="preserve"> PAGEREF _Toc207870339 \h </w:instrText>
+        <w:instrText xml:space="preserve"> PAGEREF _Toc208032449 \h </w:instrText>
       </w:r>
       <w:r>
         <w:rPr>
@@ -1302,7 +1294,7 @@
         <w:rPr>
           <w:noProof/>
         </w:rPr>
-        <w:instrText xml:space="preserve"> PAGEREF _Toc207870340 \h </w:instrText>
+        <w:instrText xml:space="preserve"> PAGEREF _Toc208032450 \h </w:instrText>
       </w:r>
       <w:r>
         <w:rPr>
@@ -1388,7 +1380,7 @@
         <w:rPr>
           <w:noProof/>
         </w:rPr>
-        <w:instrText xml:space="preserve"> PAGEREF _Toc207870341 \h </w:instrText>
+        <w:instrText xml:space="preserve"> PAGEREF _Toc208032451 \h </w:instrText>
       </w:r>
       <w:r>
         <w:rPr>
@@ -1476,7 +1468,7 @@
         <w:rPr>
           <w:noProof/>
         </w:rPr>
-        <w:instrText xml:space="preserve"> PAGEREF _Toc207870342 \h </w:instrText>
+        <w:instrText xml:space="preserve"> PAGEREF _Toc208032452 \h </w:instrText>
       </w:r>
       <w:r>
         <w:rPr>
@@ -1562,7 +1554,7 @@
         <w:rPr>
           <w:noProof/>
         </w:rPr>
-        <w:instrText xml:space="preserve"> PAGEREF _Toc207870343 \h </w:instrText>
+        <w:instrText xml:space="preserve"> PAGEREF _Toc208032453 \h </w:instrText>
       </w:r>
       <w:r>
         <w:rPr>
@@ -1648,7 +1640,7 @@
         <w:rPr>
           <w:noProof/>
         </w:rPr>
-        <w:instrText xml:space="preserve"> PAGEREF _Toc207870344 \h </w:instrText>
+        <w:instrText xml:space="preserve"> PAGEREF _Toc208032454 \h </w:instrText>
       </w:r>
       <w:r>
         <w:rPr>
@@ -1730,7 +1722,7 @@
         <w:rPr>
           <w:noProof/>
         </w:rPr>
-        <w:instrText xml:space="preserve"> PAGEREF _Toc207870345 \h </w:instrText>
+        <w:instrText xml:space="preserve"> PAGEREF _Toc208032455 \h </w:instrText>
       </w:r>
       <w:r>
         <w:rPr>
@@ -1812,7 +1804,7 @@
         <w:rPr>
           <w:noProof/>
         </w:rPr>
-        <w:instrText xml:space="preserve"> PAGEREF _Toc207870346 \h </w:instrText>
+        <w:instrText xml:space="preserve"> PAGEREF _Toc208032456 \h </w:instrText>
       </w:r>
       <w:r>
         <w:rPr>
@@ -1894,7 +1886,7 @@
         <w:rPr>
           <w:noProof/>
         </w:rPr>
-        <w:instrText xml:space="preserve"> PAGEREF _Toc207870347 \h </w:instrText>
+        <w:instrText xml:space="preserve"> PAGEREF _Toc208032457 \h </w:instrText>
       </w:r>
       <w:r>
         <w:rPr>
@@ -1986,7 +1978,7 @@
         <w:rPr>
           <w:noProof/>
         </w:rPr>
-        <w:instrText xml:space="preserve"> PAGEREF _Toc207870348 \h </w:instrText>
+        <w:instrText xml:space="preserve"> PAGEREF _Toc208032458 \h </w:instrText>
       </w:r>
       <w:r>
         <w:rPr>
@@ -2068,7 +2060,7 @@
         <w:rPr>
           <w:noProof/>
         </w:rPr>
-        <w:instrText xml:space="preserve"> PAGEREF _Toc207870349 \h </w:instrText>
+        <w:instrText xml:space="preserve"> PAGEREF _Toc208032459 \h </w:instrText>
       </w:r>
       <w:r>
         <w:rPr>
@@ -2150,7 +2142,7 @@
         <w:rPr>
           <w:noProof/>
         </w:rPr>
-        <w:instrText xml:space="preserve"> PAGEREF _Toc207870350 \h </w:instrText>
+        <w:instrText xml:space="preserve"> PAGEREF _Toc208032460 \h </w:instrText>
       </w:r>
       <w:r>
         <w:rPr>
@@ -2238,7 +2230,7 @@
         <w:rPr>
           <w:noProof/>
         </w:rPr>
-        <w:instrText xml:space="preserve"> PAGEREF _Toc207870351 \h </w:instrText>
+        <w:instrText xml:space="preserve"> PAGEREF _Toc208032461 \h </w:instrText>
       </w:r>
       <w:r>
         <w:rPr>
@@ -2324,7 +2316,7 @@
         <w:rPr>
           <w:noProof/>
         </w:rPr>
-        <w:instrText xml:space="preserve"> PAGEREF _Toc207870352 \h </w:instrText>
+        <w:instrText xml:space="preserve"> PAGEREF _Toc208032462 \h </w:instrText>
       </w:r>
       <w:r>
         <w:rPr>
@@ -2410,7 +2402,7 @@
         <w:rPr>
           <w:noProof/>
         </w:rPr>
-        <w:instrText xml:space="preserve"> PAGEREF _Toc207870353 \h </w:instrText>
+        <w:instrText xml:space="preserve"> PAGEREF _Toc208032463 \h </w:instrText>
       </w:r>
       <w:r>
         <w:rPr>
@@ -2496,7 +2488,7 @@
         <w:rPr>
           <w:noProof/>
         </w:rPr>
-        <w:instrText xml:space="preserve"> PAGEREF _Toc207870354 \h </w:instrText>
+        <w:instrText xml:space="preserve"> PAGEREF _Toc208032464 \h </w:instrText>
       </w:r>
       <w:r>
         <w:rPr>
@@ -2582,7 +2574,7 @@
         <w:rPr>
           <w:noProof/>
         </w:rPr>
-        <w:instrText xml:space="preserve"> PAGEREF _Toc207870355 \h </w:instrText>
+        <w:instrText xml:space="preserve"> PAGEREF _Toc208032465 \h </w:instrText>
       </w:r>
       <w:r>
         <w:rPr>
@@ -2599,7 +2591,7 @@
         <w:rPr>
           <w:noProof/>
         </w:rPr>
-        <w:t>16</w:t>
+        <w:t>17</w:t>
       </w:r>
       <w:r>
         <w:rPr>
@@ -2668,7 +2660,7 @@
         <w:rPr>
           <w:noProof/>
         </w:rPr>
-        <w:instrText xml:space="preserve"> PAGEREF _Toc207870356 \h </w:instrText>
+        <w:instrText xml:space="preserve"> PAGEREF _Toc208032466 \h </w:instrText>
       </w:r>
       <w:r>
         <w:rPr>
@@ -2685,7 +2677,7 @@
         <w:rPr>
           <w:noProof/>
         </w:rPr>
-        <w:t>16</w:t>
+        <w:t>17</w:t>
       </w:r>
       <w:r>
         <w:rPr>
@@ -2754,96 +2746,7 @@
         <w:rPr>
           <w:noProof/>
         </w:rPr>
-        <w:instrText xml:space="preserve"> PAGEREF _Toc207870357 \h </w:instrText>
-      </w:r>
-      <w:r>
-        <w:rPr>
-          <w:noProof/>
-        </w:rPr>
-      </w:r>
-      <w:r>
-        <w:rPr>
-          <w:noProof/>
-        </w:rPr>
-        <w:fldChar w:fldCharType="separate"/>
-      </w:r>
-      <w:r>
-        <w:rPr>
-          <w:noProof/>
-        </w:rPr>
-        <w:t>16</w:t>
-      </w:r>
-      <w:r>
-        <w:rPr>
-          <w:noProof/>
-        </w:rPr>
-        <w:fldChar w:fldCharType="end"/>
-      </w:r>
-    </w:p>
-    <w:p>
-      <w:pPr>
-        <w:pStyle w:val="TOC1"/>
-        <w:tabs>
-          <w:tab w:val="left" w:pos="372"/>
-        </w:tabs>
-        <w:rPr>
-          <w:rFonts w:asciiTheme="minorHAnsi" w:eastAsiaTheme="minorEastAsia" w:hAnsiTheme="minorHAnsi" w:cstheme="minorBidi"/>
-          <w:b w:val="0"/>
-          <w:bCs w:val="0"/>
-          <w:caps w:val="0"/>
-          <w:noProof/>
-          <w:spacing w:val="0"/>
-          <w:sz w:val="24"/>
-          <w:szCs w:val="24"/>
-          <w:u w:val="none"/>
-          <w:lang w:val="de-DE" w:eastAsia="ja-JP"/>
-        </w:rPr>
-      </w:pPr>
-      <w:r>
-        <w:rPr>
-          <w:noProof/>
-        </w:rPr>
-        <w:lastRenderedPageBreak/>
-        <w:t>6</w:t>
-      </w:r>
-      <w:r>
-        <w:rPr>
-          <w:rFonts w:asciiTheme="minorHAnsi" w:eastAsiaTheme="minorEastAsia" w:hAnsiTheme="minorHAnsi" w:cstheme="minorBidi"/>
-          <w:b w:val="0"/>
-          <w:bCs w:val="0"/>
-          <w:caps w:val="0"/>
-          <w:noProof/>
-          <w:spacing w:val="0"/>
-          <w:sz w:val="24"/>
-          <w:szCs w:val="24"/>
-          <w:u w:val="none"/>
-          <w:lang w:val="de-DE" w:eastAsia="ja-JP"/>
-        </w:rPr>
-        <w:tab/>
-      </w:r>
-      <w:r>
-        <w:rPr>
-          <w:noProof/>
-        </w:rPr>
-        <w:t>REFERENCES</w:t>
-      </w:r>
-      <w:r>
-        <w:rPr>
-          <w:noProof/>
-        </w:rPr>
-        <w:tab/>
-      </w:r>
-      <w:r>
-        <w:rPr>
-          <w:noProof/>
-        </w:rPr>
-        <w:fldChar w:fldCharType="begin"/>
-      </w:r>
-      <w:r>
-        <w:rPr>
-          <w:noProof/>
-        </w:rPr>
-        <w:instrText xml:space="preserve"> PAGEREF _Toc207870358 \h </w:instrText>
+        <w:instrText xml:space="preserve"> PAGEREF _Toc208032467 \h </w:instrText>
       </w:r>
       <w:r>
         <w:rPr>
@@ -2878,26 +2781,28 @@
       <w:pPr>
         <w:spacing w:before="0"/>
         <w:jc w:val="left"/>
+        <w:rPr>
+          <w:b/>
+          <w:sz w:val="28"/>
+        </w:rPr>
       </w:pPr>
       <w:r>
         <w:br w:type="page"/>
       </w:r>
-    </w:p>
-    <w:p/>
-    <w:p/>
-    <w:p>
-      <w:pPr>
+      <w:r>
         <w:rPr>
           <w:b/>
           <w:sz w:val="28"/>
         </w:rPr>
-      </w:pPr>
+        <w:lastRenderedPageBreak/>
+        <w:t>T</w:t>
+      </w:r>
       <w:r>
         <w:rPr>
           <w:b/>
           <w:sz w:val="28"/>
         </w:rPr>
-        <w:t>Table of Figures</w:t>
+        <w:t>able of Figures</w:t>
       </w:r>
     </w:p>
     <w:p/>
@@ -3318,105 +3223,111 @@
         <w:fldChar w:fldCharType="end"/>
       </w:r>
     </w:p>
+    <w:p/>
+    <w:p/>
+    <w:p/>
+    <w:p/>
+    <w:p/>
+    <w:p/>
     <w:p>
       <w:pPr>
         <w:spacing w:before="0"/>
         <w:jc w:val="left"/>
+      </w:pPr>
+      <w:r>
+        <w:br w:type="page"/>
+      </w:r>
+    </w:p>
+    <w:p>
+      <w:pPr>
         <w:rPr>
           <w:lang w:val="en-GB"/>
         </w:rPr>
       </w:pPr>
-      <w:r>
+    </w:p>
+    <w:p>
+      <w:pPr>
+        <w:pStyle w:val="Heading1"/>
         <w:rPr>
           <w:lang w:val="en-GB"/>
         </w:rPr>
-        <w:br w:type="page"/>
-      </w:r>
-    </w:p>
-    <w:p>
-      <w:pPr>
-        <w:pStyle w:val="Heading1"/>
+      </w:pPr>
+      <w:bookmarkStart w:id="1" w:name="_Toc208032440"/>
+      <w:r>
         <w:rPr>
           <w:lang w:val="en-GB"/>
         </w:rPr>
-      </w:pPr>
-      <w:bookmarkStart w:id="2" w:name="_Toc207870330"/>
-      <w:r>
-        <w:rPr>
-          <w:lang w:val="en-GB"/>
-        </w:rPr>
-        <w:lastRenderedPageBreak/>
         <w:t>Introduction</w:t>
       </w:r>
+      <w:bookmarkEnd w:id="1"/>
+    </w:p>
+    <w:p>
+      <w:pPr>
+        <w:pStyle w:val="Heading2"/>
+        <w:rPr>
+          <w:lang w:val="en-US"/>
+        </w:rPr>
+      </w:pPr>
+      <w:bookmarkStart w:id="2" w:name="_Toc208032441"/>
+      <w:r>
+        <w:rPr>
+          <w:lang w:val="en-US"/>
+        </w:rPr>
+        <w:t>Purpose and S</w:t>
+      </w:r>
+      <w:r>
+        <w:rPr>
+          <w:lang w:val="en-US"/>
+        </w:rPr>
+        <w:t>cope</w:t>
+      </w:r>
       <w:bookmarkEnd w:id="2"/>
     </w:p>
     <w:p>
+      <w:r>
+        <w:t xml:space="preserve">This document is the High-Level DSE Report </w:t>
+      </w:r>
+      <w:r>
+        <w:t>of the HW/SW SystemC Co-Simulation SoC Validation Platform (SoCRocket). Aim of the document is the demonstration of a design space exploration</w:t>
+      </w:r>
+      <w:r>
+        <w:t xml:space="preserve"> using models and infrastructure developed in the course of the project</w:t>
+      </w:r>
+      <w:r>
+        <w:t xml:space="preserve">. </w:t>
+      </w:r>
+      <w:r>
+        <w:t xml:space="preserve">This </w:t>
+      </w:r>
+      <w:r>
+        <w:t>is supposed to be</w:t>
+      </w:r>
+      <w:r>
+        <w:t xml:space="preserve"> done by mapp</w:t>
+      </w:r>
+      <w:r>
+        <w:t xml:space="preserve">ing an application benchmark to a </w:t>
+      </w:r>
+      <w:r>
+        <w:t xml:space="preserve">Virtual Platforms </w:t>
+      </w:r>
+      <w:r>
+        <w:t xml:space="preserve">Prototype. </w:t>
+      </w:r>
+      <w:r>
+        <w:t>The design space will be explored by running several simulations with varying architectural parameters. Both, the best and the worst configuration shall be reported.</w:t>
+      </w:r>
+    </w:p>
+    <w:p/>
+    <w:p>
       <w:pPr>
         <w:pStyle w:val="Heading2"/>
-        <w:rPr>
-          <w:lang w:val="en-US"/>
-        </w:rPr>
-      </w:pPr>
-      <w:bookmarkStart w:id="3" w:name="_Toc207870331"/>
-      <w:r>
-        <w:rPr>
-          <w:lang w:val="en-US"/>
-        </w:rPr>
-        <w:t>Purpose and S</w:t>
-      </w:r>
-      <w:r>
-        <w:rPr>
-          <w:lang w:val="en-US"/>
-        </w:rPr>
-        <w:t>cope</w:t>
+      </w:pPr>
+      <w:bookmarkStart w:id="3" w:name="_Toc208032442"/>
+      <w:r>
+        <w:t>Referenced Documents</w:t>
       </w:r>
       <w:bookmarkEnd w:id="3"/>
-    </w:p>
-    <w:p>
-      <w:r>
-        <w:t xml:space="preserve">This document is the High-Level DSE Report </w:t>
-      </w:r>
-      <w:r>
-        <w:t>of the HW/SW SystemC Co-Simulation SoC Validation Platform (SoCRocket). Aim of the document is the demonstration of a design space exploration</w:t>
-      </w:r>
-      <w:r>
-        <w:t xml:space="preserve"> using models and infrastructure developed in the course of the project</w:t>
-      </w:r>
-      <w:r>
-        <w:t xml:space="preserve">. </w:t>
-      </w:r>
-      <w:r>
-        <w:t xml:space="preserve">This </w:t>
-      </w:r>
-      <w:r>
-        <w:t>is supposed to be</w:t>
-      </w:r>
-      <w:r>
-        <w:t xml:space="preserve"> done by mapp</w:t>
-      </w:r>
-      <w:r>
-        <w:t xml:space="preserve">ing an application benchmark to a </w:t>
-      </w:r>
-      <w:r>
-        <w:t xml:space="preserve">Virtual Platforms </w:t>
-      </w:r>
-      <w:r>
-        <w:t xml:space="preserve">Prototype. </w:t>
-      </w:r>
-      <w:r>
-        <w:t>The design space will be explored by running several simulations with varying architectural parameters. Both, the best and the worst configuration shall be reported.</w:t>
-      </w:r>
-    </w:p>
-    <w:p/>
-    <w:p>
-      <w:pPr>
-        <w:pStyle w:val="Heading2"/>
-      </w:pPr>
-      <w:bookmarkStart w:id="4" w:name="_Toc207870332"/>
-      <w:r>
-        <w:t>Referenced Documents</w:t>
-      </w:r>
-      <w:bookmarkEnd w:id="4"/>
     </w:p>
     <w:p/>
     <w:tbl>
@@ -3740,7 +3651,7 @@
         <w:pStyle w:val="Caption"/>
         <w:jc w:val="center"/>
       </w:pPr>
-      <w:bookmarkStart w:id="5" w:name="_Toc207870247"/>
+      <w:bookmarkStart w:id="4" w:name="_Toc207870247"/>
       <w:r>
         <w:t xml:space="preserve">Table </w:t>
       </w:r>
@@ -3765,23 +3676,23 @@
       <w:r>
         <w:t xml:space="preserve"> - Referenced Documents</w:t>
       </w:r>
+      <w:bookmarkEnd w:id="4"/>
+    </w:p>
+    <w:p>
+      <w:pPr>
+        <w:pStyle w:val="Heading2"/>
+        <w:rPr>
+          <w:lang w:val="en-US"/>
+        </w:rPr>
+      </w:pPr>
+      <w:bookmarkStart w:id="5" w:name="_Toc208032443"/>
+      <w:r>
+        <w:rPr>
+          <w:lang w:val="en-US"/>
+        </w:rPr>
+        <w:t>Revisions</w:t>
+      </w:r>
       <w:bookmarkEnd w:id="5"/>
-    </w:p>
-    <w:p>
-      <w:pPr>
-        <w:pStyle w:val="Heading2"/>
-        <w:rPr>
-          <w:lang w:val="en-US"/>
-        </w:rPr>
-      </w:pPr>
-      <w:bookmarkStart w:id="6" w:name="_Toc207870333"/>
-      <w:r>
-        <w:rPr>
-          <w:lang w:val="en-US"/>
-        </w:rPr>
-        <w:t>Revisions</w:t>
-      </w:r>
-      <w:bookmarkEnd w:id="6"/>
     </w:p>
     <w:tbl>
       <w:tblPr>
@@ -4047,7 +3958,7 @@
         <w:pStyle w:val="Caption"/>
         <w:jc w:val="center"/>
       </w:pPr>
-      <w:bookmarkStart w:id="7" w:name="_Toc207870248"/>
+      <w:bookmarkStart w:id="6" w:name="_Toc207870248"/>
       <w:r>
         <w:t xml:space="preserve">Table </w:t>
       </w:r>
@@ -4078,7 +3989,7 @@
       <w:r>
         <w:t xml:space="preserve"> Revisions</w:t>
       </w:r>
-      <w:bookmarkEnd w:id="7"/>
+      <w:bookmarkEnd w:id="6"/>
     </w:p>
     <w:p/>
     <w:p>
@@ -4096,7 +4007,7 @@
           <w:lang w:val="en-GB"/>
         </w:rPr>
       </w:pPr>
-      <w:bookmarkStart w:id="8" w:name="_Toc207870334"/>
+      <w:bookmarkStart w:id="7" w:name="_Toc208032444"/>
       <w:r>
         <w:rPr>
           <w:lang w:val="en-GB"/>
@@ -4104,334 +4015,325 @@
         <w:lastRenderedPageBreak/>
         <w:t>Application benchmark</w:t>
       </w:r>
+      <w:bookmarkEnd w:id="7"/>
+      <w:r>
+        <w:rPr>
+          <w:lang w:val="en-GB"/>
+        </w:rPr>
+        <w:t xml:space="preserve"> </w:t>
+      </w:r>
+    </w:p>
+    <w:p>
+      <w:pPr>
+        <w:pStyle w:val="Heading2"/>
+      </w:pPr>
+      <w:bookmarkStart w:id="8" w:name="_Toc208032445"/>
+      <w:r>
+        <w:rPr>
+          <w:lang w:val="en-US"/>
+        </w:rPr>
+        <w:t>Lossless multispectral</w:t>
+      </w:r>
+      <w:r>
+        <w:t xml:space="preserve"> </w:t>
+      </w:r>
+      <w:proofErr w:type="spellStart"/>
+      <w:r>
+        <w:t>and</w:t>
+      </w:r>
+      <w:proofErr w:type="spellEnd"/>
+      <w:r>
+        <w:t xml:space="preserve"> </w:t>
+      </w:r>
+      <w:proofErr w:type="spellStart"/>
+      <w:r>
+        <w:t>hyperspectral</w:t>
+      </w:r>
+      <w:proofErr w:type="spellEnd"/>
+      <w:r>
+        <w:t xml:space="preserve"> </w:t>
+      </w:r>
+      <w:proofErr w:type="spellStart"/>
+      <w:r>
+        <w:t>image</w:t>
+      </w:r>
+      <w:proofErr w:type="spellEnd"/>
+      <w:r>
+        <w:t xml:space="preserve"> </w:t>
+      </w:r>
+      <w:proofErr w:type="spellStart"/>
+      <w:r>
+        <w:t>compression</w:t>
+      </w:r>
       <w:bookmarkEnd w:id="8"/>
-      <w:r>
+      <w:proofErr w:type="spellEnd"/>
+      <w:r>
+        <w:t xml:space="preserve"> </w:t>
+      </w:r>
+    </w:p>
+    <w:p>
+      <w:pPr>
         <w:rPr>
           <w:lang w:val="en-GB"/>
         </w:rPr>
+      </w:pPr>
+      <w:r>
+        <w:rPr>
+          <w:lang w:val="en-GB"/>
+        </w:rPr>
+        <w:t xml:space="preserve">As an application for design space </w:t>
+      </w:r>
+      <w:r>
+        <w:rPr>
+          <w:lang w:val="en-GB"/>
+        </w:rPr>
+        <w:t xml:space="preserve">exploration we have selected </w:t>
+      </w:r>
+      <w:r>
+        <w:rPr>
+          <w:lang w:val="en-GB"/>
+        </w:rPr>
+        <w:t>lossless</w:t>
+      </w:r>
+      <w:r>
+        <w:rPr>
+          <w:lang w:val="en-GB"/>
+        </w:rPr>
         <w:t xml:space="preserve"> </w:t>
       </w:r>
+      <w:r>
+        <w:rPr>
+          <w:lang w:val="en-GB"/>
+        </w:rPr>
+        <w:t>m</w:t>
+      </w:r>
+      <w:r>
+        <w:rPr>
+          <w:lang w:val="en-GB"/>
+        </w:rPr>
+        <w:t>ulti-</w:t>
+      </w:r>
+      <w:r>
+        <w:rPr>
+          <w:lang w:val="en-GB"/>
+        </w:rPr>
+        <w:t>s</w:t>
+      </w:r>
+      <w:r>
+        <w:rPr>
+          <w:lang w:val="en-GB"/>
+        </w:rPr>
+        <w:t xml:space="preserve">pectral and </w:t>
+      </w:r>
+      <w:r>
+        <w:rPr>
+          <w:lang w:val="en-GB"/>
+        </w:rPr>
+        <w:t>h</w:t>
+      </w:r>
+      <w:r>
+        <w:rPr>
+          <w:lang w:val="en-GB"/>
+        </w:rPr>
+        <w:t>yper-</w:t>
+      </w:r>
+      <w:r>
+        <w:rPr>
+          <w:lang w:val="en-GB"/>
+        </w:rPr>
+        <w:t>s</w:t>
+      </w:r>
+      <w:r>
+        <w:rPr>
+          <w:lang w:val="en-GB"/>
+        </w:rPr>
+        <w:t xml:space="preserve">pectral </w:t>
+      </w:r>
+      <w:r>
+        <w:rPr>
+          <w:lang w:val="en-GB"/>
+        </w:rPr>
+        <w:t>i</w:t>
+      </w:r>
+      <w:r>
+        <w:rPr>
+          <w:lang w:val="en-GB"/>
+        </w:rPr>
+        <w:t xml:space="preserve">mage </w:t>
+      </w:r>
+      <w:r>
+        <w:rPr>
+          <w:lang w:val="en-GB"/>
+        </w:rPr>
+        <w:t>c</w:t>
+      </w:r>
+      <w:r>
+        <w:rPr>
+          <w:lang w:val="en-GB"/>
+        </w:rPr>
+        <w:t>ompression</w:t>
+      </w:r>
+      <w:r>
+        <w:rPr>
+          <w:lang w:val="en-GB"/>
+        </w:rPr>
+        <w:t xml:space="preserve"> </w:t>
+      </w:r>
+      <w:r>
+        <w:t>as standardized by the Consultative Committee for Space Data Systems (CCSDS) in Standard #123</w:t>
+      </w:r>
+      <w:r>
+        <w:rPr>
+          <w:lang w:val="en-GB"/>
+        </w:rPr>
+        <w:t xml:space="preserve">. </w:t>
+      </w:r>
+      <w:r>
+        <w:t>The algorithm is an example of the applications executed on</w:t>
+      </w:r>
+      <w:r>
+        <w:t xml:space="preserve"> </w:t>
+      </w:r>
+      <w:r>
+        <w:t>the payload processors aboard most scientific satellites; as such</w:t>
+      </w:r>
+      <w:r>
+        <w:t xml:space="preserve"> </w:t>
+      </w:r>
+      <w:r>
+        <w:t>systems are often resource constraint, the use of SoCRocket</w:t>
+      </w:r>
+      <w:r>
+        <w:t xml:space="preserve"> </w:t>
+      </w:r>
+      <w:r>
+        <w:t>enables achieving an optimal configuration of the system with</w:t>
+      </w:r>
+      <w:r>
+        <w:t xml:space="preserve"> </w:t>
+      </w:r>
+      <w:r>
+        <w:t>high performance while limiting the overall system’s cost in</w:t>
+      </w:r>
+      <w:r>
+        <w:t xml:space="preserve"> </w:t>
+      </w:r>
+      <w:r>
+        <w:t>terms of silicon-area occupation</w:t>
+      </w:r>
+      <w:r>
+        <w:t xml:space="preserve"> and power consumption</w:t>
+      </w:r>
+      <w:r>
+        <w:t>.</w:t>
+      </w:r>
+      <w:r>
+        <w:t xml:space="preserve"> </w:t>
+      </w:r>
+    </w:p>
+    <w:p>
+      <w:r>
+        <w:t xml:space="preserve">As said above, the algorithm operates on </w:t>
+      </w:r>
+      <w:proofErr w:type="spellStart"/>
+      <w:r>
+        <w:t>hyperspectral</w:t>
+      </w:r>
+      <w:proofErr w:type="spellEnd"/>
+      <w:r>
+        <w:t xml:space="preserve"> images;</w:t>
+      </w:r>
+      <w:r>
+        <w:t xml:space="preserve"> </w:t>
+      </w:r>
+      <w:r>
+        <w:t>these are three-dimensional data sets, where two of the</w:t>
+      </w:r>
+      <w:r>
+        <w:t xml:space="preserve"> </w:t>
+      </w:r>
+      <w:r>
+        <w:t xml:space="preserve">dimensions are spatial and the third is spectral. A </w:t>
+      </w:r>
+      <w:proofErr w:type="spellStart"/>
+      <w:r>
+        <w:t>hyperspectral</w:t>
+      </w:r>
+      <w:proofErr w:type="spellEnd"/>
+      <w:r>
+        <w:t xml:space="preserve"> </w:t>
+      </w:r>
+      <w:r>
+        <w:t>image can be regarded as a stack of individual images of</w:t>
+      </w:r>
+      <w:r>
+        <w:t xml:space="preserve"> </w:t>
+      </w:r>
+      <w:r>
+        <w:t>the same spatial scene, with each such image representing the</w:t>
+      </w:r>
+      <w:r>
+        <w:t xml:space="preserve"> </w:t>
+      </w:r>
+      <w:r>
+        <w:t>scene viewed in a narrow portion of the electromagnetic spectrum.</w:t>
+      </w:r>
+      <w:r>
+        <w:t xml:space="preserve"> </w:t>
+      </w:r>
+      <w:r>
+        <w:t>Overall, the algorithm is based on adaptive linear predictive</w:t>
+      </w:r>
+      <w:r>
+        <w:t xml:space="preserve"> </w:t>
+      </w:r>
+      <w:r>
+        <w:t>compression using the sign algorithm for filter adaptation,</w:t>
+      </w:r>
+      <w:r>
+        <w:t xml:space="preserve"> </w:t>
+      </w:r>
+      <w:r>
+        <w:t>with local mean estimation and subtraction. The prediction</w:t>
+      </w:r>
+      <w:r>
+        <w:t xml:space="preserve"> </w:t>
+      </w:r>
+      <w:r>
+        <w:t xml:space="preserve">residual is then encoded using a sample-adaptive </w:t>
+      </w:r>
+      <w:proofErr w:type="spellStart"/>
+      <w:r>
+        <w:t>Golomb</w:t>
+      </w:r>
+      <w:proofErr w:type="spellEnd"/>
+      <w:r>
+        <w:t>-Rice</w:t>
+      </w:r>
+      <w:r>
+        <w:t xml:space="preserve"> </w:t>
+      </w:r>
+      <w:r>
+        <w:t>encoder.</w:t>
+      </w:r>
+      <w:r>
+        <w:t xml:space="preserve"> </w:t>
+      </w:r>
     </w:p>
     <w:p>
       <w:pPr>
         <w:pStyle w:val="Heading2"/>
       </w:pPr>
-      <w:bookmarkStart w:id="9" w:name="_Toc207870335"/>
-      <w:r>
-        <w:rPr>
-          <w:lang w:val="en-US"/>
-        </w:rPr>
-        <w:t>Lossless multispectral</w:t>
-      </w:r>
-      <w:r>
-        <w:t xml:space="preserve"> </w:t>
+      <w:bookmarkStart w:id="9" w:name="_Toc208032446"/>
+      <w:r>
+        <w:t xml:space="preserve">Software </w:t>
       </w:r>
       <w:proofErr w:type="spellStart"/>
       <w:r>
-        <w:t>and</w:t>
-      </w:r>
-      <w:proofErr w:type="spellEnd"/>
-      <w:r>
-        <w:t xml:space="preserve"> </w:t>
-      </w:r>
-      <w:proofErr w:type="spellStart"/>
-      <w:r>
-        <w:t>hyperspectral</w:t>
-      </w:r>
-      <w:proofErr w:type="spellEnd"/>
-      <w:r>
-        <w:t xml:space="preserve"> </w:t>
-      </w:r>
-      <w:proofErr w:type="spellStart"/>
-      <w:r>
-        <w:t>image</w:t>
-      </w:r>
-      <w:proofErr w:type="spellEnd"/>
-      <w:r>
-        <w:t xml:space="preserve"> </w:t>
-      </w:r>
-      <w:proofErr w:type="spellStart"/>
-      <w:r>
-        <w:t>compression</w:t>
+        <w:t>mapping</w:t>
       </w:r>
       <w:bookmarkEnd w:id="9"/>
       <w:proofErr w:type="spellEnd"/>
-      <w:r>
-        <w:t xml:space="preserve"> </w:t>
-      </w:r>
-    </w:p>
-    <w:p>
-      <w:pPr>
-        <w:rPr>
-          <w:lang w:val="en-GB"/>
-        </w:rPr>
-      </w:pPr>
-      <w:r>
-        <w:rPr>
-          <w:lang w:val="en-GB"/>
-        </w:rPr>
-        <w:t xml:space="preserve">As an application for design space </w:t>
-      </w:r>
-      <w:r>
-        <w:rPr>
-          <w:lang w:val="en-GB"/>
-        </w:rPr>
-        <w:t xml:space="preserve">exploration we have selected </w:t>
-      </w:r>
-      <w:r>
-        <w:rPr>
-          <w:lang w:val="en-GB"/>
-        </w:rPr>
-        <w:t>lossless</w:t>
-      </w:r>
-      <w:r>
-        <w:rPr>
-          <w:lang w:val="en-GB"/>
-        </w:rPr>
-        <w:t xml:space="preserve"> </w:t>
-      </w:r>
-      <w:r>
-        <w:rPr>
-          <w:lang w:val="en-GB"/>
-        </w:rPr>
-        <w:t>m</w:t>
-      </w:r>
-      <w:r>
-        <w:rPr>
-          <w:lang w:val="en-GB"/>
-        </w:rPr>
-        <w:t>ulti-</w:t>
-      </w:r>
-      <w:r>
-        <w:rPr>
-          <w:lang w:val="en-GB"/>
-        </w:rPr>
-        <w:t>s</w:t>
-      </w:r>
-      <w:r>
-        <w:rPr>
-          <w:lang w:val="en-GB"/>
-        </w:rPr>
-        <w:t xml:space="preserve">pectral and </w:t>
-      </w:r>
-      <w:r>
-        <w:rPr>
-          <w:lang w:val="en-GB"/>
-        </w:rPr>
-        <w:t>h</w:t>
-      </w:r>
-      <w:r>
-        <w:rPr>
-          <w:lang w:val="en-GB"/>
-        </w:rPr>
-        <w:t>yper-</w:t>
-      </w:r>
-      <w:r>
-        <w:rPr>
-          <w:lang w:val="en-GB"/>
-        </w:rPr>
-        <w:t>s</w:t>
-      </w:r>
-      <w:r>
-        <w:rPr>
-          <w:lang w:val="en-GB"/>
-        </w:rPr>
-        <w:t xml:space="preserve">pectral </w:t>
-      </w:r>
-      <w:r>
-        <w:rPr>
-          <w:lang w:val="en-GB"/>
-        </w:rPr>
-        <w:t>i</w:t>
-      </w:r>
-      <w:r>
-        <w:rPr>
-          <w:lang w:val="en-GB"/>
-        </w:rPr>
-        <w:t xml:space="preserve">mage </w:t>
-      </w:r>
-      <w:r>
-        <w:rPr>
-          <w:lang w:val="en-GB"/>
-        </w:rPr>
-        <w:t>c</w:t>
-      </w:r>
-      <w:r>
-        <w:rPr>
-          <w:lang w:val="en-GB"/>
-        </w:rPr>
-        <w:t>ompression</w:t>
-      </w:r>
-      <w:r>
-        <w:rPr>
-          <w:lang w:val="en-GB"/>
-        </w:rPr>
-        <w:t xml:space="preserve"> </w:t>
-      </w:r>
-      <w:r>
-        <w:t>as standardized by the Consultative Committee for Space Data Systems (CCSDS) in Standard #123</w:t>
-      </w:r>
-      <w:r>
-        <w:rPr>
-          <w:lang w:val="en-GB"/>
-        </w:rPr>
-        <w:t xml:space="preserve">. </w:t>
-      </w:r>
-      <w:r>
-        <w:t>The algorithm is an example of the applications executed on</w:t>
-      </w:r>
-      <w:r>
-        <w:t xml:space="preserve"> </w:t>
-      </w:r>
-      <w:r>
-        <w:t>the payload processors aboard most scientific satellites; as such</w:t>
-      </w:r>
-      <w:r>
-        <w:t xml:space="preserve"> </w:t>
-      </w:r>
-      <w:r>
-        <w:t>systems are often resource constraint, the use of SoCRocket</w:t>
-      </w:r>
-      <w:r>
-        <w:t xml:space="preserve"> </w:t>
-      </w:r>
-      <w:r>
-        <w:t>enables achieving an optimal configuration of the system with</w:t>
-      </w:r>
-      <w:r>
-        <w:t xml:space="preserve"> </w:t>
-      </w:r>
-      <w:r>
-        <w:t>high performance while limiting the overall system’s cost in</w:t>
-      </w:r>
-      <w:r>
-        <w:t xml:space="preserve"> </w:t>
-      </w:r>
-      <w:r>
-        <w:t>terms of silicon-area occupation</w:t>
-      </w:r>
-      <w:r>
-        <w:t xml:space="preserve"> and power consumption</w:t>
-      </w:r>
-      <w:r>
-        <w:t>.</w:t>
-      </w:r>
-      <w:r>
-        <w:t xml:space="preserve"> </w:t>
-      </w:r>
-    </w:p>
-    <w:p>
-      <w:r>
-        <w:t xml:space="preserve">As said above, the algorithm operates on </w:t>
-      </w:r>
-      <w:proofErr w:type="spellStart"/>
-      <w:r>
-        <w:t>hyperspectral</w:t>
-      </w:r>
-      <w:proofErr w:type="spellEnd"/>
-      <w:r>
-        <w:t xml:space="preserve"> images;</w:t>
-      </w:r>
-      <w:r>
-        <w:t xml:space="preserve"> </w:t>
-      </w:r>
-      <w:r>
-        <w:t>these are three-dimensional data sets, where two of the</w:t>
-      </w:r>
-      <w:r>
-        <w:t xml:space="preserve"> </w:t>
-      </w:r>
-      <w:r>
-        <w:t xml:space="preserve">dimensions are spatial and the third is spectral. A </w:t>
-      </w:r>
-      <w:proofErr w:type="spellStart"/>
-      <w:r>
-        <w:t>hyperspectral</w:t>
-      </w:r>
-      <w:proofErr w:type="spellEnd"/>
-      <w:r>
-        <w:t xml:space="preserve"> </w:t>
-      </w:r>
-      <w:r>
-        <w:t>image can be regarded as a stack of individual images of</w:t>
-      </w:r>
-      <w:r>
-        <w:t xml:space="preserve"> </w:t>
-      </w:r>
-      <w:r>
-        <w:t>the same spatial scene, with each such image representing the</w:t>
-      </w:r>
-      <w:r>
-        <w:t xml:space="preserve"> </w:t>
-      </w:r>
-      <w:r>
-        <w:t>scene viewed in a narrow portion of the electromagnetic spectrum.</w:t>
-      </w:r>
-      <w:r>
-        <w:t xml:space="preserve"> </w:t>
-      </w:r>
-      <w:r>
-        <w:t>Overall, the algorithm is based on adaptive linear predictive</w:t>
-      </w:r>
-      <w:r>
-        <w:t xml:space="preserve"> </w:t>
-      </w:r>
-      <w:r>
-        <w:t>compression using the sign algorithm for filter adaptation,</w:t>
-      </w:r>
-      <w:r>
-        <w:t xml:space="preserve"> </w:t>
-      </w:r>
-      <w:r>
-        <w:t>with local mean estimation and subtraction. The prediction</w:t>
-      </w:r>
-      <w:r>
-        <w:t xml:space="preserve"> </w:t>
-      </w:r>
-      <w:r>
-        <w:t xml:space="preserve">residual is then encoded using a sample-adaptive </w:t>
-      </w:r>
-      <w:proofErr w:type="spellStart"/>
-      <w:r>
-        <w:t>Golomb</w:t>
-      </w:r>
-      <w:proofErr w:type="spellEnd"/>
-      <w:r>
-        <w:t>-Rice</w:t>
-      </w:r>
-      <w:r>
-        <w:t xml:space="preserve"> </w:t>
-      </w:r>
-      <w:r>
-        <w:t>encoder. For more detai</w:t>
-      </w:r>
-      <w:r>
-        <w:t>ls on the algorithm refer to [</w:t>
-      </w:r>
-      <w:r>
-        <w:t>1</w:t>
-      </w:r>
-      <w:r>
-        <w:t>].</w:t>
-      </w:r>
-      <w:r>
-        <w:t xml:space="preserve"> </w:t>
-      </w:r>
-    </w:p>
-    <w:p>
-      <w:pPr>
-        <w:pStyle w:val="Heading2"/>
-      </w:pPr>
-      <w:bookmarkStart w:id="10" w:name="_Toc207870336"/>
-      <w:r>
-        <w:t xml:space="preserve">Software </w:t>
-      </w:r>
-      <w:proofErr w:type="spellStart"/>
-      <w:r>
-        <w:t>mapping</w:t>
-      </w:r>
-      <w:bookmarkEnd w:id="10"/>
-      <w:proofErr w:type="spellEnd"/>
     </w:p>
     <w:p>
       <w:r>
@@ -4496,11 +4398,11 @@
         <w:pStyle w:val="Heading3"/>
         <w:jc w:val="left"/>
       </w:pPr>
-      <w:bookmarkStart w:id="11" w:name="_Toc207870337"/>
+      <w:bookmarkStart w:id="10" w:name="_Toc208032447"/>
       <w:r>
         <w:t>Porting of code to LEON target system</w:t>
       </w:r>
-      <w:bookmarkEnd w:id="11"/>
+      <w:bookmarkEnd w:id="10"/>
     </w:p>
     <w:p>
       <w:pPr>
@@ -4532,7 +4434,10 @@
         <w:jc w:val="left"/>
       </w:pPr>
       <w:r>
-        <w:t>Some changes concerning data-types</w:t>
+        <w:t>Adapt D</w:t>
+      </w:r>
+      <w:r>
+        <w:t>ata-types</w:t>
       </w:r>
     </w:p>
     <w:p>
@@ -4540,11 +4445,11 @@
         <w:pStyle w:val="Heading3"/>
         <w:jc w:val="left"/>
       </w:pPr>
-      <w:bookmarkStart w:id="12" w:name="_Toc207870338"/>
+      <w:bookmarkStart w:id="11" w:name="_Toc208032448"/>
       <w:r>
         <w:t>Porting of code to run with RTEMS OS</w:t>
       </w:r>
-      <w:bookmarkEnd w:id="12"/>
+      <w:bookmarkEnd w:id="11"/>
     </w:p>
     <w:p>
       <w:pPr>
@@ -4644,42 +4549,140 @@
         <w:jc w:val="left"/>
       </w:pPr>
       <w:r>
+        <w:t>Implemented a barrier for thread synchronization (</w:t>
+      </w:r>
+      <w:proofErr w:type="spellStart"/>
+      <w:r>
+        <w:t>barrier_t</w:t>
+      </w:r>
+      <w:proofErr w:type="spellEnd"/>
+      <w:r>
+        <w:t>)</w:t>
+      </w:r>
+    </w:p>
+    <w:p>
+      <w:pPr>
+        <w:pStyle w:val="Heading3"/>
+      </w:pPr>
+      <w:bookmarkStart w:id="12" w:name="_Toc208032449"/>
+      <w:bookmarkStart w:id="13" w:name="_Ref208032693"/>
+      <w:r>
         <w:lastRenderedPageBreak/>
-        <w:t>Implemented a barrier for thread synchronization (</w:t>
+        <w:t>Parallelize code for multi-threaded execution</w:t>
+      </w:r>
+      <w:bookmarkEnd w:id="12"/>
+      <w:bookmarkEnd w:id="13"/>
+    </w:p>
+    <w:p>
+      <w:r>
+        <w:t xml:space="preserve">The code was partitioned into an initialization sequence, </w:t>
       </w:r>
       <w:proofErr w:type="spellStart"/>
       <w:r>
-        <w:t>barrier_t</w:t>
+        <w:t>Nx</w:t>
       </w:r>
       <w:proofErr w:type="spellEnd"/>
       <w:r>
-        <w:t>)</w:t>
-      </w:r>
-    </w:p>
-    <w:p>
-      <w:pPr>
-        <w:pStyle w:val="Heading3"/>
-      </w:pPr>
-      <w:bookmarkStart w:id="13" w:name="_Toc207870339"/>
-      <w:r>
-        <w:t>Parallelize code for multi-threaded execution</w:t>
-      </w:r>
-      <w:bookmarkEnd w:id="13"/>
-    </w:p>
-    <w:p>
-      <w:r>
-        <w:t xml:space="preserve">The code was partitioned into an initialization sequence, </w:t>
+        <w:t xml:space="preserve"> producer tasks and 1x consumer task.</w:t>
+      </w:r>
+      <w:r>
+        <w:t xml:space="preserve"> </w:t>
+      </w:r>
+      <w:r>
+        <w:t>The initialization sequence consists of following steps:</w:t>
+      </w:r>
+    </w:p>
+    <w:p>
+      <w:pPr>
+        <w:pStyle w:val="ListParagraph"/>
+        <w:numPr>
+          <w:ilvl w:val="0"/>
+          <w:numId w:val="30"/>
+        </w:numPr>
+      </w:pPr>
+      <w:r>
+        <w:t>Unpack PROM to SDRAM</w:t>
+      </w:r>
+    </w:p>
+    <w:p>
+      <w:pPr>
+        <w:pStyle w:val="ListParagraph"/>
+        <w:numPr>
+          <w:ilvl w:val="0"/>
+          <w:numId w:val="30"/>
+        </w:numPr>
+      </w:pPr>
+      <w:r>
+        <w:t>RTEMS boot and initialization</w:t>
+      </w:r>
+    </w:p>
+    <w:p>
+      <w:pPr>
+        <w:pStyle w:val="ListParagraph"/>
+        <w:numPr>
+          <w:ilvl w:val="0"/>
+          <w:numId w:val="30"/>
+        </w:numPr>
+      </w:pPr>
+      <w:r>
+        <w:t xml:space="preserve">Import </w:t>
       </w:r>
       <w:proofErr w:type="spellStart"/>
       <w:r>
-        <w:t>Nx</w:t>
+        <w:t>hyperspectral</w:t>
       </w:r>
       <w:proofErr w:type="spellEnd"/>
       <w:r>
-        <w:t xml:space="preserve"> producer tasks and 1x consumer task.</w:t>
-      </w:r>
-      <w:r>
-        <w:t xml:space="preserve"> The example in </w:t>
+        <w:t xml:space="preserve"> input file into RTEMS file system</w:t>
+      </w:r>
+    </w:p>
+    <w:p>
+      <w:pPr>
+        <w:pStyle w:val="ListParagraph"/>
+        <w:numPr>
+          <w:ilvl w:val="0"/>
+          <w:numId w:val="30"/>
+        </w:numPr>
+        <w:rPr>
+          <w:b/>
+        </w:rPr>
+      </w:pPr>
+      <w:r>
+        <w:rPr>
+          <w:b/>
+        </w:rPr>
+        <w:t>Calculate Residuals</w:t>
+      </w:r>
+    </w:p>
+    <w:p>
+      <w:pPr>
+        <w:pStyle w:val="ListParagraph"/>
+        <w:numPr>
+          <w:ilvl w:val="0"/>
+          <w:numId w:val="30"/>
+        </w:numPr>
+      </w:pPr>
+      <w:r>
+        <w:t>Image Compression</w:t>
+      </w:r>
+    </w:p>
+    <w:p>
+      <w:r>
+        <w:t xml:space="preserve">In the given implementation steps 1-3 are very time consuming. However, in practice they have to be executed only once (step1, 2) or can be largely optimized (step 3). A significant part of the code is dedicated to the computation of the Residuals. </w:t>
+      </w:r>
+      <w:r>
+        <w:rPr>
+          <w:b/>
+        </w:rPr>
+        <w:t>This code has not been parallelized</w:t>
+      </w:r>
+      <w:r>
+        <w:t xml:space="preserve"> and is considered a part of the initialization. In the following we only look at the actual image compression, which is done in step 5.</w:t>
+      </w:r>
+    </w:p>
+    <w:p>
+      <w:r>
+        <w:t xml:space="preserve">The example in </w:t>
       </w:r>
       <w:r>
         <w:fldChar w:fldCharType="begin"/>
@@ -4880,6 +4883,7 @@
         </w:rPr>
       </w:pPr>
       <w:r>
+        <w:lastRenderedPageBreak/>
         <w:t>The original software, as received from ESA</w:t>
       </w:r>
       <w:r>
@@ -4994,7 +4998,6 @@
           <w:noProof/>
           <w:lang w:eastAsia="en-US"/>
         </w:rPr>
-        <w:lastRenderedPageBreak/>
         <w:drawing>
           <wp:inline distT="0" distB="0" distL="0" distR="0" wp14:anchorId="688E303A" wp14:editId="66D5A25A">
             <wp:extent cx="5821680" cy="2824480"/>
@@ -5896,6 +5899,7 @@
           <w:b/>
           <w:sz w:val="20"/>
         </w:rPr>
+        <w:lastRenderedPageBreak/>
         <w:tab/>
         <w:t xml:space="preserve">// 16 data blocks reserved for producer output; to be </w:t>
       </w:r>
@@ -6280,7 +6284,6 @@
           <w:b/>
           <w:sz w:val="20"/>
         </w:rPr>
-        <w:lastRenderedPageBreak/>
         <w:tab/>
       </w:r>
       <w:proofErr w:type="gramStart"/>
@@ -8471,7 +8474,7 @@
           <w:lang w:val="en-GB"/>
         </w:rPr>
       </w:pPr>
-      <w:bookmarkStart w:id="18" w:name="_Toc207870340"/>
+      <w:bookmarkStart w:id="18" w:name="_Toc208032450"/>
       <w:r>
         <w:rPr>
           <w:lang w:val="en-GB"/>
@@ -8484,7 +8487,7 @@
       <w:pPr>
         <w:pStyle w:val="Heading2"/>
       </w:pPr>
-      <w:bookmarkStart w:id="19" w:name="_Toc207870341"/>
+      <w:bookmarkStart w:id="19" w:name="_Toc208032451"/>
       <w:r>
         <w:t xml:space="preserve">Leon3mp </w:t>
       </w:r>
@@ -9066,7 +9069,7 @@
       <w:pPr>
         <w:pStyle w:val="Heading1"/>
       </w:pPr>
-      <w:bookmarkStart w:id="22" w:name="_Toc207870342"/>
+      <w:bookmarkStart w:id="22" w:name="_Toc208032452"/>
       <w:r>
         <w:lastRenderedPageBreak/>
         <w:t>exploration</w:t>
@@ -9093,7 +9096,7 @@
           <w:lang w:val="en-US"/>
         </w:rPr>
       </w:pPr>
-      <w:bookmarkStart w:id="23" w:name="_Toc207870343"/>
+      <w:bookmarkStart w:id="23" w:name="_Toc208032453"/>
       <w:r>
         <w:rPr>
           <w:lang w:val="en-US"/>
@@ -10736,7 +10739,7 @@
       <w:pPr>
         <w:pStyle w:val="Heading2"/>
       </w:pPr>
-      <w:bookmarkStart w:id="26" w:name="_Toc207870344"/>
+      <w:bookmarkStart w:id="26" w:name="_Toc208032454"/>
       <w:proofErr w:type="spellStart"/>
       <w:r>
         <w:lastRenderedPageBreak/>
@@ -10884,7 +10887,7 @@
       <w:pPr>
         <w:pStyle w:val="Heading3"/>
       </w:pPr>
-      <w:bookmarkStart w:id="27" w:name="_Toc207870345"/>
+      <w:bookmarkStart w:id="27" w:name="_Toc208032455"/>
       <w:r>
         <w:t>Single/</w:t>
       </w:r>
@@ -12438,7 +12441,7 @@
       <w:pPr>
         <w:pStyle w:val="Heading3"/>
       </w:pPr>
-      <w:bookmarkStart w:id="28" w:name="_Toc207870346"/>
+      <w:bookmarkStart w:id="28" w:name="_Toc208032456"/>
       <w:r>
         <w:t>Single/Makefile controlled execution</w:t>
       </w:r>
@@ -12686,7 +12689,7 @@
       <w:r>
         <w:t xml:space="preserve"> </w:t>
       </w:r>
-      <w:bookmarkStart w:id="29" w:name="_Toc207870347"/>
+      <w:bookmarkStart w:id="29" w:name="_Toc208032457"/>
       <w:proofErr w:type="gramStart"/>
       <w:r>
         <w:t>All(</w:t>
@@ -12870,7 +12873,7 @@
       <w:pPr>
         <w:pStyle w:val="Heading2"/>
       </w:pPr>
-      <w:bookmarkStart w:id="30" w:name="_Toc207870348"/>
+      <w:bookmarkStart w:id="30" w:name="_Toc208032458"/>
       <w:r>
         <w:rPr>
           <w:lang w:val="en-US"/>
@@ -12887,7 +12890,7 @@
       <w:pPr>
         <w:pStyle w:val="Heading3"/>
       </w:pPr>
-      <w:bookmarkStart w:id="31" w:name="_Toc207870349"/>
+      <w:bookmarkStart w:id="31" w:name="_Toc208032459"/>
       <w:r>
         <w:t>Log File Evaluation</w:t>
       </w:r>
@@ -13164,7 +13167,7 @@
       <w:pPr>
         <w:pStyle w:val="Heading3"/>
       </w:pPr>
-      <w:bookmarkStart w:id="32" w:name="_Toc207870350"/>
+      <w:bookmarkStart w:id="32" w:name="_Toc208032460"/>
       <w:r>
         <w:t>Analysis API</w:t>
       </w:r>
@@ -13240,7 +13243,7 @@
       <w:pPr>
         <w:pStyle w:val="Heading1"/>
       </w:pPr>
-      <w:bookmarkStart w:id="33" w:name="_Toc207870351"/>
+      <w:bookmarkStart w:id="33" w:name="_Toc208032461"/>
       <w:r>
         <w:t>Example design space exploration</w:t>
       </w:r>
@@ -13249,43 +13252,863 @@
     <w:p>
       <w:pPr>
         <w:pStyle w:val="Heading2"/>
-      </w:pPr>
-      <w:bookmarkStart w:id="34" w:name="_Toc207870352"/>
-      <w:r>
-        <w:t xml:space="preserve">Initial </w:t>
+        <w:rPr>
+          <w:lang w:val="en-US"/>
+        </w:rPr>
+      </w:pPr>
+      <w:bookmarkStart w:id="34" w:name="_Toc208032462"/>
+      <w:r>
+        <w:rPr>
+          <w:lang w:val="en-US"/>
+        </w:rPr>
+        <w:t>Initial Configuration</w:t>
+      </w:r>
+      <w:bookmarkEnd w:id="34"/>
+    </w:p>
+    <w:p>
+      <w:r>
+        <w:t>A dual-processor configuration with small 2-set associative instruction and data caches was selected as a starting poi</w:t>
+      </w:r>
+      <w:r>
+        <w:t>nt for design space exploration. The input image is restricted to 256 rows, 256 cols and 3 bands.</w:t>
+      </w:r>
+      <w:bookmarkStart w:id="35" w:name="_GoBack"/>
+      <w:bookmarkEnd w:id="35"/>
+    </w:p>
+    <w:p>
+      <w:pPr>
+        <w:pStyle w:val="Default"/>
+        <w:rPr>
+          <w:lang w:val="en-US"/>
+        </w:rPr>
+      </w:pPr>
+    </w:p>
+    <w:p>
+      <w:pPr>
+        <w:pStyle w:val="Default"/>
+        <w:rPr>
+          <w:b/>
+          <w:lang w:val="en-US"/>
+        </w:rPr>
+      </w:pPr>
+      <w:r>
+        <w:rPr>
+          <w:b/>
+          <w:lang w:val="en-US"/>
+        </w:rPr>
+        <w:t>Configuration Summary (</w:t>
       </w:r>
       <w:proofErr w:type="spellStart"/>
       <w:r>
-        <w:t>Configuration</w:t>
-      </w:r>
-      <w:bookmarkEnd w:id="34"/>
+        <w:rPr>
+          <w:b/>
+          <w:lang w:val="en-US"/>
+        </w:rPr>
+        <w:t>initialconfig</w:t>
+      </w:r>
       <w:proofErr w:type="spellEnd"/>
+      <w:r>
+        <w:rPr>
+          <w:b/>
+          <w:lang w:val="en-US"/>
+        </w:rPr>
+        <w:t>):</w:t>
+      </w:r>
     </w:p>
     <w:p>
       <w:pPr>
         <w:pStyle w:val="Default"/>
-      </w:pPr>
-      <w:r>
-        <w:t>2 CPUs,</w:t>
-      </w:r>
-    </w:p>
+        <w:rPr>
+          <w:lang w:val="en-US"/>
+        </w:rPr>
+      </w:pPr>
+    </w:p>
+    <w:tbl>
+      <w:tblPr>
+        <w:tblStyle w:val="TableGrid"/>
+        <w:tblW w:w="0" w:type="auto"/>
+        <w:tblLook w:val="04A0" w:firstRow="1" w:lastRow="0" w:firstColumn="1" w:lastColumn="0" w:noHBand="0" w:noVBand="1"/>
+      </w:tblPr>
+      <w:tblGrid>
+        <w:gridCol w:w="4927"/>
+        <w:gridCol w:w="4928"/>
+      </w:tblGrid>
+      <w:tr>
+        <w:tc>
+          <w:tcPr>
+            <w:tcW w:w="4927" w:type="dxa"/>
+          </w:tcPr>
+          <w:p>
+            <w:pPr>
+              <w:pStyle w:val="Default"/>
+              <w:rPr>
+                <w:lang w:val="en-US"/>
+              </w:rPr>
+            </w:pPr>
+            <w:r>
+              <w:rPr>
+                <w:lang w:val="en-US"/>
+              </w:rPr>
+              <w:t>Number of CPUs</w:t>
+            </w:r>
+          </w:p>
+        </w:tc>
+        <w:tc>
+          <w:tcPr>
+            <w:tcW w:w="4928" w:type="dxa"/>
+          </w:tcPr>
+          <w:p>
+            <w:pPr>
+              <w:pStyle w:val="Default"/>
+              <w:rPr>
+                <w:lang w:val="en-US"/>
+              </w:rPr>
+            </w:pPr>
+            <w:r>
+              <w:rPr>
+                <w:lang w:val="en-US"/>
+              </w:rPr>
+              <w:t>2</w:t>
+            </w:r>
+          </w:p>
+        </w:tc>
+      </w:tr>
+      <w:tr>
+        <w:tc>
+          <w:tcPr>
+            <w:tcW w:w="4927" w:type="dxa"/>
+          </w:tcPr>
+          <w:p>
+            <w:pPr>
+              <w:pStyle w:val="Default"/>
+              <w:rPr>
+                <w:lang w:val="en-US"/>
+              </w:rPr>
+            </w:pPr>
+            <w:r>
+              <w:rPr>
+                <w:lang w:val="en-US"/>
+              </w:rPr>
+              <w:t>Number of Instruction Cache Sets</w:t>
+            </w:r>
+          </w:p>
+        </w:tc>
+        <w:tc>
+          <w:tcPr>
+            <w:tcW w:w="4928" w:type="dxa"/>
+          </w:tcPr>
+          <w:p>
+            <w:pPr>
+              <w:pStyle w:val="Default"/>
+              <w:rPr>
+                <w:lang w:val="en-US"/>
+              </w:rPr>
+            </w:pPr>
+            <w:r>
+              <w:rPr>
+                <w:lang w:val="en-US"/>
+              </w:rPr>
+              <w:t>2</w:t>
+            </w:r>
+          </w:p>
+        </w:tc>
+      </w:tr>
+      <w:tr>
+        <w:tc>
+          <w:tcPr>
+            <w:tcW w:w="4927" w:type="dxa"/>
+          </w:tcPr>
+          <w:p>
+            <w:pPr>
+              <w:pStyle w:val="Default"/>
+              <w:rPr>
+                <w:lang w:val="en-US"/>
+              </w:rPr>
+            </w:pPr>
+            <w:r>
+              <w:rPr>
+                <w:lang w:val="en-US"/>
+              </w:rPr>
+              <w:t>Size per Instruction Cache Set</w:t>
+            </w:r>
+          </w:p>
+        </w:tc>
+        <w:tc>
+          <w:tcPr>
+            <w:tcW w:w="4928" w:type="dxa"/>
+          </w:tcPr>
+          <w:p>
+            <w:pPr>
+              <w:pStyle w:val="Default"/>
+              <w:rPr>
+                <w:lang w:val="en-US"/>
+              </w:rPr>
+            </w:pPr>
+            <w:r>
+              <w:rPr>
+                <w:lang w:val="en-US"/>
+              </w:rPr>
+              <w:t>1kB</w:t>
+            </w:r>
+          </w:p>
+        </w:tc>
+      </w:tr>
+      <w:tr>
+        <w:tc>
+          <w:tcPr>
+            <w:tcW w:w="4927" w:type="dxa"/>
+          </w:tcPr>
+          <w:p>
+            <w:pPr>
+              <w:pStyle w:val="Default"/>
+              <w:rPr>
+                <w:lang w:val="en-US"/>
+              </w:rPr>
+            </w:pPr>
+            <w:r>
+              <w:rPr>
+                <w:lang w:val="en-US"/>
+              </w:rPr>
+              <w:t>Number of Data Cache Sets</w:t>
+            </w:r>
+          </w:p>
+        </w:tc>
+        <w:tc>
+          <w:tcPr>
+            <w:tcW w:w="4928" w:type="dxa"/>
+          </w:tcPr>
+          <w:p>
+            <w:pPr>
+              <w:pStyle w:val="Default"/>
+              <w:rPr>
+                <w:lang w:val="en-US"/>
+              </w:rPr>
+            </w:pPr>
+            <w:r>
+              <w:rPr>
+                <w:lang w:val="en-US"/>
+              </w:rPr>
+              <w:t>2</w:t>
+            </w:r>
+          </w:p>
+        </w:tc>
+      </w:tr>
+      <w:tr>
+        <w:tc>
+          <w:tcPr>
+            <w:tcW w:w="4927" w:type="dxa"/>
+          </w:tcPr>
+          <w:p>
+            <w:pPr>
+              <w:pStyle w:val="Default"/>
+              <w:rPr>
+                <w:lang w:val="en-US"/>
+              </w:rPr>
+            </w:pPr>
+            <w:r>
+              <w:rPr>
+                <w:lang w:val="en-US"/>
+              </w:rPr>
+              <w:t>Size per Data Cache Set</w:t>
+            </w:r>
+          </w:p>
+        </w:tc>
+        <w:tc>
+          <w:tcPr>
+            <w:tcW w:w="4928" w:type="dxa"/>
+          </w:tcPr>
+          <w:p>
+            <w:pPr>
+              <w:pStyle w:val="Default"/>
+              <w:rPr>
+                <w:lang w:val="en-US"/>
+              </w:rPr>
+            </w:pPr>
+            <w:r>
+              <w:rPr>
+                <w:lang w:val="en-US"/>
+              </w:rPr>
+              <w:t>1kB</w:t>
+            </w:r>
+          </w:p>
+        </w:tc>
+      </w:tr>
+      <w:tr>
+        <w:tc>
+          <w:tcPr>
+            <w:tcW w:w="4927" w:type="dxa"/>
+          </w:tcPr>
+          <w:p>
+            <w:pPr>
+              <w:pStyle w:val="Default"/>
+              <w:rPr>
+                <w:lang w:val="en-US"/>
+              </w:rPr>
+            </w:pPr>
+            <w:r>
+              <w:rPr>
+                <w:lang w:val="en-US"/>
+              </w:rPr>
+              <w:t>Abstraction Level</w:t>
+            </w:r>
+          </w:p>
+        </w:tc>
+        <w:tc>
+          <w:tcPr>
+            <w:tcW w:w="4928" w:type="dxa"/>
+          </w:tcPr>
+          <w:p>
+            <w:pPr>
+              <w:pStyle w:val="Default"/>
+              <w:rPr>
+                <w:lang w:val="en-US"/>
+              </w:rPr>
+            </w:pPr>
+            <w:r>
+              <w:rPr>
+                <w:lang w:val="en-US"/>
+              </w:rPr>
+              <w:t>LT</w:t>
+            </w:r>
+          </w:p>
+        </w:tc>
+      </w:tr>
+    </w:tbl>
     <w:p>
       <w:pPr>
         <w:pStyle w:val="Default"/>
-      </w:pPr>
-      <w:r>
-        <w:t>$i 2x 1kb</w:t>
-      </w:r>
-      <w:r>
-        <w:br/>
-        <w:t>$d 2x 1kb</w:t>
+        <w:rPr>
+          <w:lang w:val="en-US"/>
+        </w:rPr>
+      </w:pPr>
+    </w:p>
+    <w:p>
+      <w:pPr>
+        <w:pStyle w:val="Default"/>
+        <w:rPr>
+          <w:b/>
+          <w:lang w:val="en-US"/>
+        </w:rPr>
+      </w:pPr>
+      <w:r>
+        <w:rPr>
+          <w:b/>
+          <w:lang w:val="en-US"/>
+        </w:rPr>
+        <w:t>Results Summary:</w:t>
+      </w:r>
+    </w:p>
+    <w:p>
+      <w:pPr>
+        <w:pStyle w:val="Default"/>
+        <w:rPr>
+          <w:lang w:val="en-US"/>
+        </w:rPr>
+      </w:pPr>
+    </w:p>
+    <w:p>
+      <w:pPr>
+        <w:pStyle w:val="Default"/>
+        <w:rPr>
+          <w:lang w:val="en-US"/>
+        </w:rPr>
+      </w:pPr>
+      <w:r>
+        <w:rPr>
+          <w:lang w:val="en-US"/>
+        </w:rPr>
+        <w:t xml:space="preserve">Simulation results without initialization and calculation of residuals (see </w:t>
+      </w:r>
+      <w:r>
+        <w:rPr>
+          <w:lang w:val="en-US"/>
+        </w:rPr>
+        <w:fldChar w:fldCharType="begin"/>
+      </w:r>
+      <w:r>
+        <w:rPr>
+          <w:lang w:val="en-US"/>
+        </w:rPr>
+        <w:instrText xml:space="preserve"> REF _Ref208032693 \r \h </w:instrText>
+      </w:r>
+      <w:r>
+        <w:rPr>
+          <w:lang w:val="en-US"/>
+        </w:rPr>
+      </w:r>
+      <w:r>
+        <w:rPr>
+          <w:lang w:val="en-US"/>
+        </w:rPr>
+        <w:fldChar w:fldCharType="separate"/>
+      </w:r>
+      <w:r>
+        <w:rPr>
+          <w:lang w:val="en-US"/>
+        </w:rPr>
+        <w:t>2.2.3</w:t>
+      </w:r>
+      <w:r>
+        <w:rPr>
+          <w:lang w:val="en-US"/>
+        </w:rPr>
+        <w:fldChar w:fldCharType="end"/>
+      </w:r>
+      <w:r>
+        <w:rPr>
+          <w:lang w:val="en-US"/>
+        </w:rPr>
+        <w:t>).</w:t>
+      </w:r>
+    </w:p>
+    <w:p>
+      <w:pPr>
+        <w:pStyle w:val="Default"/>
+        <w:rPr>
+          <w:lang w:val="en-US"/>
+        </w:rPr>
+      </w:pPr>
+    </w:p>
+    <w:p>
+      <w:pPr>
+        <w:pStyle w:val="Default"/>
+        <w:rPr>
+          <w:lang w:val="en-US"/>
+        </w:rPr>
+      </w:pPr>
+      <w:r>
+        <w:rPr>
+          <w:i/>
+          <w:lang w:val="en-US"/>
+        </w:rPr>
+        <w:t>Benchmark Performance:</w:t>
+      </w:r>
+      <w:r>
+        <w:rPr>
+          <w:lang w:val="en-US"/>
+        </w:rPr>
+        <w:t xml:space="preserve"> </w:t>
+      </w:r>
+      <w:r>
+        <w:rPr>
+          <w:lang w:val="en-US"/>
+        </w:rPr>
+        <w:tab/>
+      </w:r>
+      <w:r>
+        <w:rPr>
+          <w:lang w:val="en-US"/>
+        </w:rPr>
+        <w:tab/>
+      </w:r>
+    </w:p>
+    <w:p>
+      <w:pPr>
+        <w:pStyle w:val="Default"/>
+        <w:rPr>
+          <w:lang w:val="en-US"/>
+        </w:rPr>
+      </w:pPr>
+    </w:p>
+    <w:p>
+      <w:pPr>
+        <w:pStyle w:val="Default"/>
+        <w:rPr>
+          <w:lang w:val="en-US"/>
+        </w:rPr>
+      </w:pPr>
+      <w:r>
+        <w:rPr>
+          <w:lang w:val="en-US"/>
+        </w:rPr>
+        <w:t>2263804660 ns (2.263 s)</w:t>
+      </w:r>
+    </w:p>
+    <w:p>
+      <w:pPr>
+        <w:pStyle w:val="Default"/>
+        <w:rPr>
+          <w:lang w:val="en-US"/>
+        </w:rPr>
+      </w:pPr>
+    </w:p>
+    <w:p>
+      <w:pPr>
+        <w:pStyle w:val="Default"/>
+        <w:rPr>
+          <w:i/>
+          <w:lang w:val="en-US"/>
+        </w:rPr>
+      </w:pPr>
+      <w:r>
+        <w:rPr>
+          <w:i/>
+          <w:lang w:val="en-US"/>
+        </w:rPr>
+        <w:t>Simulator Performance:</w:t>
+      </w:r>
+      <w:r>
+        <w:rPr>
+          <w:i/>
+          <w:lang w:val="en-US"/>
+        </w:rPr>
+        <w:t xml:space="preserve"> </w:t>
+      </w:r>
+      <w:r>
+        <w:rPr>
+          <w:i/>
+          <w:lang w:val="en-US"/>
+        </w:rPr>
+        <w:tab/>
+      </w:r>
+      <w:r>
+        <w:rPr>
+          <w:i/>
+          <w:lang w:val="en-US"/>
+        </w:rPr>
+        <w:tab/>
+      </w:r>
+    </w:p>
+    <w:p>
+      <w:pPr>
+        <w:pStyle w:val="Default"/>
+        <w:rPr>
+          <w:i/>
+          <w:lang w:val="en-US"/>
+        </w:rPr>
+      </w:pPr>
+    </w:p>
+    <w:p>
+      <w:pPr>
+        <w:pStyle w:val="Default"/>
+        <w:rPr>
+          <w:lang w:val="en-US"/>
+        </w:rPr>
+      </w:pPr>
+      <w:r>
+        <w:rPr>
+          <w:lang w:val="en-US"/>
+        </w:rPr>
+        <w:t>200860000 us (3:35</w:t>
+      </w:r>
+      <w:r>
+        <w:rPr>
+          <w:lang w:val="en-US"/>
+        </w:rPr>
+        <w:t xml:space="preserve"> min)</w:t>
+      </w:r>
+    </w:p>
+    <w:p>
+      <w:pPr>
+        <w:pStyle w:val="Default"/>
+        <w:rPr>
+          <w:lang w:val="en-US"/>
+        </w:rPr>
+      </w:pPr>
+    </w:p>
+    <w:p>
+      <w:pPr>
+        <w:pStyle w:val="Default"/>
+        <w:rPr>
+          <w:i/>
+          <w:lang w:val="en-US"/>
+        </w:rPr>
+      </w:pPr>
+      <w:r>
+        <w:rPr>
+          <w:i/>
+          <w:lang w:val="en-US"/>
+        </w:rPr>
+        <w:t>Power Consumption</w:t>
+      </w:r>
+      <w:r>
+        <w:rPr>
+          <w:i/>
+          <w:lang w:val="en-US"/>
+        </w:rPr>
+        <w:t>:</w:t>
+      </w:r>
+    </w:p>
+    <w:p>
+      <w:pPr>
+        <w:pStyle w:val="Default"/>
+        <w:rPr>
+          <w:lang w:val="en-US"/>
+        </w:rPr>
+      </w:pPr>
+    </w:p>
+    <w:p>
+      <w:pPr>
+        <w:pStyle w:val="Default"/>
+        <w:rPr>
+          <w:lang w:val="en-US"/>
+        </w:rPr>
+      </w:pPr>
+      <w:r>
+        <w:rPr>
+          <w:lang w:val="en-US"/>
+        </w:rPr>
+        <w:t xml:space="preserve">Static power (leakage): </w:t>
+      </w:r>
+      <w:r>
+        <w:rPr>
+          <w:lang w:val="en-US"/>
+        </w:rPr>
+        <w:tab/>
+      </w:r>
+      <w:r>
+        <w:rPr>
+          <w:lang w:val="en-US"/>
+        </w:rPr>
+        <w:tab/>
+      </w:r>
+      <w:r>
+        <w:rPr>
+          <w:lang w:val="en-US"/>
+        </w:rPr>
+        <w:tab/>
+        <w:t xml:space="preserve">1302.62 </w:t>
+      </w:r>
+      <w:proofErr w:type="spellStart"/>
+      <w:proofErr w:type="gramStart"/>
+      <w:r>
+        <w:rPr>
+          <w:lang w:val="en-US"/>
+        </w:rPr>
+        <w:t>uW</w:t>
+      </w:r>
+      <w:proofErr w:type="spellEnd"/>
+      <w:proofErr w:type="gramEnd"/>
+    </w:p>
+    <w:p>
+      <w:pPr>
+        <w:pStyle w:val="Default"/>
+        <w:rPr>
+          <w:lang w:val="en-US"/>
+        </w:rPr>
+      </w:pPr>
+      <w:r>
+        <w:rPr>
+          <w:lang w:val="en-US"/>
+        </w:rPr>
+        <w:t xml:space="preserve">Internal power (dynamic): </w:t>
+      </w:r>
+      <w:r>
+        <w:rPr>
+          <w:lang w:val="en-US"/>
+        </w:rPr>
+        <w:tab/>
+      </w:r>
+      <w:r>
+        <w:rPr>
+          <w:lang w:val="en-US"/>
+        </w:rPr>
+        <w:tab/>
+        <w:t xml:space="preserve">2468.36 </w:t>
+      </w:r>
+      <w:proofErr w:type="spellStart"/>
+      <w:proofErr w:type="gramStart"/>
+      <w:r>
+        <w:rPr>
+          <w:lang w:val="en-US"/>
+        </w:rPr>
+        <w:t>uW</w:t>
+      </w:r>
+      <w:proofErr w:type="spellEnd"/>
+      <w:proofErr w:type="gramEnd"/>
+    </w:p>
+    <w:p>
+      <w:pPr>
+        <w:pStyle w:val="Default"/>
+        <w:rPr>
+          <w:lang w:val="en-US"/>
+        </w:rPr>
+      </w:pPr>
+      <w:r>
+        <w:rPr>
+          <w:lang w:val="en-US"/>
+        </w:rPr>
+        <w:t xml:space="preserve">Switching power (dynamic): </w:t>
+      </w:r>
+      <w:r>
+        <w:rPr>
+          <w:lang w:val="en-US"/>
+        </w:rPr>
+        <w:tab/>
+        <w:t xml:space="preserve">4048.49 </w:t>
+      </w:r>
+      <w:proofErr w:type="spellStart"/>
+      <w:proofErr w:type="gramStart"/>
+      <w:r>
+        <w:rPr>
+          <w:lang w:val="en-US"/>
+        </w:rPr>
+        <w:t>uW</w:t>
+      </w:r>
+      <w:proofErr w:type="spellEnd"/>
+      <w:proofErr w:type="gramEnd"/>
+    </w:p>
+    <w:p>
+      <w:pPr>
+        <w:pStyle w:val="Default"/>
+        <w:rPr>
+          <w:lang w:val="en-US"/>
+        </w:rPr>
+      </w:pPr>
+      <w:r>
+        <w:rPr>
+          <w:lang w:val="en-US"/>
+        </w:rPr>
+        <w:t>-------------------------------------------------------</w:t>
+      </w:r>
+    </w:p>
+    <w:p>
+      <w:pPr>
+        <w:pStyle w:val="Default"/>
+        <w:rPr>
+          <w:lang w:val="en-US"/>
+        </w:rPr>
+      </w:pPr>
+      <w:r>
+        <w:rPr>
+          <w:lang w:val="en-US"/>
+        </w:rPr>
+        <w:t>Total power:</w:t>
+      </w:r>
+      <w:r>
+        <w:rPr>
+          <w:lang w:val="en-US"/>
+        </w:rPr>
+        <w:tab/>
+      </w:r>
+      <w:r>
+        <w:rPr>
+          <w:lang w:val="en-US"/>
+        </w:rPr>
+        <w:tab/>
+      </w:r>
+      <w:r>
+        <w:rPr>
+          <w:lang w:val="en-US"/>
+        </w:rPr>
+        <w:tab/>
+      </w:r>
+      <w:r>
+        <w:rPr>
+          <w:lang w:val="en-US"/>
+        </w:rPr>
+        <w:tab/>
+      </w:r>
+      <w:r>
+        <w:rPr>
+          <w:lang w:val="en-US"/>
+        </w:rPr>
+        <w:tab/>
+      </w:r>
+      <w:r>
+        <w:rPr>
+          <w:lang w:val="en-US"/>
+        </w:rPr>
+        <w:tab/>
+      </w:r>
+      <w:r>
+        <w:rPr>
+          <w:lang w:val="en-US"/>
+        </w:rPr>
+        <w:tab/>
+        <w:t xml:space="preserve">5351.10 </w:t>
+      </w:r>
+      <w:proofErr w:type="spellStart"/>
+      <w:proofErr w:type="gramStart"/>
+      <w:r>
+        <w:rPr>
+          <w:lang w:val="en-US"/>
+        </w:rPr>
+        <w:t>uW</w:t>
+      </w:r>
+      <w:proofErr w:type="spellEnd"/>
+      <w:proofErr w:type="gramEnd"/>
+    </w:p>
+    <w:p>
+      <w:pPr>
+        <w:pStyle w:val="Default"/>
+        <w:rPr>
+          <w:i/>
+          <w:lang w:val="en-US"/>
+        </w:rPr>
+      </w:pPr>
+    </w:p>
+    <w:p>
+      <w:pPr>
+        <w:pStyle w:val="Default"/>
+        <w:rPr>
+          <w:b/>
+          <w:lang w:val="en-US"/>
+        </w:rPr>
+      </w:pPr>
+      <w:r>
+        <w:rPr>
+          <w:b/>
+          <w:lang w:val="en-US"/>
+        </w:rPr>
+        <w:t>Conclusions:</w:t>
+      </w:r>
+    </w:p>
+    <w:p>
+      <w:pPr>
+        <w:pStyle w:val="Default"/>
+        <w:rPr>
+          <w:b/>
+          <w:lang w:val="en-US"/>
+        </w:rPr>
+      </w:pPr>
+    </w:p>
+    <w:p>
+      <w:r>
+        <w:t>T</w:t>
+      </w:r>
+      <w:r>
+        <w:t>he LEON processor cores</w:t>
+      </w:r>
+      <w:r>
+        <w:t xml:space="preserve"> dominate the power consumption</w:t>
+      </w:r>
+      <w:r>
+        <w:t xml:space="preserve"> (Core 0 = 1,4 </w:t>
+      </w:r>
+      <w:proofErr w:type="spellStart"/>
+      <w:r>
+        <w:t>mW</w:t>
+      </w:r>
+      <w:proofErr w:type="spellEnd"/>
+      <w:r>
+        <w:t xml:space="preserve">, Core 1 = 4,7 </w:t>
+      </w:r>
+      <w:proofErr w:type="spellStart"/>
+      <w:r>
+        <w:t>mW</w:t>
+      </w:r>
+      <w:proofErr w:type="spellEnd"/>
+      <w:r>
+        <w:t>). Compared to these numbers the power of the caches is very low</w:t>
+      </w:r>
+      <w:r>
+        <w:t xml:space="preserve"> (539 </w:t>
+      </w:r>
+      <w:proofErr w:type="spellStart"/>
+      <w:r>
+        <w:t>uW</w:t>
+      </w:r>
+      <w:proofErr w:type="spellEnd"/>
+      <w:r>
+        <w:t>). Hence, it seems reasonable to increase the size of the caches for improving the performance.</w:t>
       </w:r>
     </w:p>
     <w:p>
       <w:pPr>
         <w:pStyle w:val="Heading2"/>
       </w:pPr>
-      <w:bookmarkStart w:id="35" w:name="_Toc207870353"/>
+      <w:bookmarkStart w:id="36" w:name="_Toc208032463"/>
       <w:proofErr w:type="spellStart"/>
       <w:r>
         <w:t>Instruction</w:t>
@@ -13294,23 +14117,24 @@
       <w:r>
         <w:t xml:space="preserve"> Cache Variation</w:t>
       </w:r>
-      <w:bookmarkEnd w:id="35"/>
+      <w:bookmarkEnd w:id="36"/>
     </w:p>
     <w:p>
       <w:pPr>
         <w:pStyle w:val="Heading2"/>
       </w:pPr>
-      <w:bookmarkStart w:id="36" w:name="_Toc207870354"/>
-      <w:r>
+      <w:bookmarkStart w:id="37" w:name="_Toc208032464"/>
+      <w:r>
+        <w:lastRenderedPageBreak/>
         <w:t>Data Cache Variation</w:t>
       </w:r>
-      <w:bookmarkEnd w:id="36"/>
+      <w:bookmarkEnd w:id="37"/>
     </w:p>
     <w:p>
       <w:pPr>
         <w:pStyle w:val="Heading2"/>
       </w:pPr>
-      <w:bookmarkStart w:id="37" w:name="_Toc207870355"/>
+      <w:bookmarkStart w:id="38" w:name="_Toc208032465"/>
       <w:proofErr w:type="spellStart"/>
       <w:r>
         <w:t>Increasing</w:t>
@@ -13343,13 +14167,13 @@
       <w:r>
         <w:t xml:space="preserve"> CPUs</w:t>
       </w:r>
-      <w:bookmarkEnd w:id="37"/>
+      <w:bookmarkEnd w:id="38"/>
     </w:p>
     <w:p>
       <w:pPr>
         <w:pStyle w:val="Heading2"/>
       </w:pPr>
-      <w:bookmarkStart w:id="38" w:name="_Toc207870356"/>
+      <w:bookmarkStart w:id="39" w:name="_Toc208032466"/>
       <w:r>
         <w:t xml:space="preserve">Impact </w:t>
       </w:r>
@@ -13377,13 +14201,13 @@
       <w:r>
         <w:t xml:space="preserve"> (AT)</w:t>
       </w:r>
-      <w:bookmarkEnd w:id="38"/>
+      <w:bookmarkEnd w:id="39"/>
     </w:p>
     <w:p>
       <w:pPr>
         <w:pStyle w:val="Heading2"/>
       </w:pPr>
-      <w:bookmarkStart w:id="39" w:name="_Toc207870357"/>
+      <w:bookmarkStart w:id="40" w:name="_Toc208032467"/>
       <w:proofErr w:type="spellStart"/>
       <w:r>
         <w:t>Results</w:t>
@@ -13396,7 +14220,7 @@
       <w:r>
         <w:t>summary</w:t>
       </w:r>
-      <w:bookmarkEnd w:id="39"/>
+      <w:bookmarkEnd w:id="40"/>
       <w:proofErr w:type="spellEnd"/>
     </w:p>
     <w:p>
@@ -13423,45 +14247,6 @@
       <w:pPr>
         <w:pStyle w:val="Default"/>
       </w:pPr>
-    </w:p>
-    <w:p>
-      <w:pPr>
-        <w:pStyle w:val="Heading1"/>
-      </w:pPr>
-      <w:bookmarkStart w:id="40" w:name="_Toc207870358"/>
-      <w:r>
-        <w:t>REFERENCES</w:t>
-      </w:r>
-      <w:bookmarkEnd w:id="40"/>
-    </w:p>
-    <w:p>
-      <w:r>
-        <w:t xml:space="preserve">[1] E. </w:t>
-      </w:r>
-      <w:proofErr w:type="spellStart"/>
-      <w:r>
-        <w:t>Magli</w:t>
-      </w:r>
-      <w:proofErr w:type="spellEnd"/>
-      <w:r>
-        <w:t xml:space="preserve">. </w:t>
-      </w:r>
-      <w:proofErr w:type="gramStart"/>
-      <w:r>
-        <w:t>Multiband Lossless Compression of Hyper-spectral Images.</w:t>
-      </w:r>
-      <w:proofErr w:type="gramEnd"/>
-      <w:r>
-        <w:t xml:space="preserve"> IEEE Transactions on Geoscience and Remote Sensing, 47(4)</w:t>
-      </w:r>
-      <w:proofErr w:type="gramStart"/>
-      <w:r>
-        <w:t>:1168</w:t>
-      </w:r>
-      <w:proofErr w:type="gramEnd"/>
-      <w:r>
-        <w:t>-1178, April 2009</w:t>
-      </w:r>
     </w:p>
     <w:sectPr>
       <w:headerReference w:type="default" r:id="rId13"/>
@@ -13907,7 +14692,7 @@
               <w:sz w:val="20"/>
               <w:szCs w:val="20"/>
             </w:rPr>
-            <w:t>17</w:t>
+            <w:t>15</w:t>
           </w:r>
           <w:r>
             <w:rPr>
@@ -14023,6 +14808,95 @@
     </w:lvl>
   </w:abstractNum>
   <w:abstractNum w:abstractNumId="1">
+    <w:nsid w:val="048B6D0B"/>
+    <w:multiLevelType w:val="hybridMultilevel"/>
+    <w:tmpl w:val="5ABC5136"/>
+    <w:lvl w:ilvl="0" w:tplc="0409000F">
+      <w:start w:val="1"/>
+      <w:numFmt w:val="decimal"/>
+      <w:lvlText w:val="%1."/>
+      <w:lvlJc w:val="left"/>
+      <w:pPr>
+        <w:ind w:left="720" w:hanging="360"/>
+      </w:pPr>
+      <w:rPr>
+        <w:rFonts w:hint="default"/>
+      </w:rPr>
+    </w:lvl>
+    <w:lvl w:ilvl="1" w:tplc="04090019" w:tentative="1">
+      <w:start w:val="1"/>
+      <w:numFmt w:val="lowerLetter"/>
+      <w:lvlText w:val="%2."/>
+      <w:lvlJc w:val="left"/>
+      <w:pPr>
+        <w:ind w:left="1440" w:hanging="360"/>
+      </w:pPr>
+    </w:lvl>
+    <w:lvl w:ilvl="2" w:tplc="0409001B" w:tentative="1">
+      <w:start w:val="1"/>
+      <w:numFmt w:val="lowerRoman"/>
+      <w:lvlText w:val="%3."/>
+      <w:lvlJc w:val="right"/>
+      <w:pPr>
+        <w:ind w:left="2160" w:hanging="180"/>
+      </w:pPr>
+    </w:lvl>
+    <w:lvl w:ilvl="3" w:tplc="0409000F" w:tentative="1">
+      <w:start w:val="1"/>
+      <w:numFmt w:val="decimal"/>
+      <w:lvlText w:val="%4."/>
+      <w:lvlJc w:val="left"/>
+      <w:pPr>
+        <w:ind w:left="2880" w:hanging="360"/>
+      </w:pPr>
+    </w:lvl>
+    <w:lvl w:ilvl="4" w:tplc="04090019" w:tentative="1">
+      <w:start w:val="1"/>
+      <w:numFmt w:val="lowerLetter"/>
+      <w:lvlText w:val="%5."/>
+      <w:lvlJc w:val="left"/>
+      <w:pPr>
+        <w:ind w:left="3600" w:hanging="360"/>
+      </w:pPr>
+    </w:lvl>
+    <w:lvl w:ilvl="5" w:tplc="0409001B" w:tentative="1">
+      <w:start w:val="1"/>
+      <w:numFmt w:val="lowerRoman"/>
+      <w:lvlText w:val="%6."/>
+      <w:lvlJc w:val="right"/>
+      <w:pPr>
+        <w:ind w:left="4320" w:hanging="180"/>
+      </w:pPr>
+    </w:lvl>
+    <w:lvl w:ilvl="6" w:tplc="0409000F" w:tentative="1">
+      <w:start w:val="1"/>
+      <w:numFmt w:val="decimal"/>
+      <w:lvlText w:val="%7."/>
+      <w:lvlJc w:val="left"/>
+      <w:pPr>
+        <w:ind w:left="5040" w:hanging="360"/>
+      </w:pPr>
+    </w:lvl>
+    <w:lvl w:ilvl="7" w:tplc="04090019" w:tentative="1">
+      <w:start w:val="1"/>
+      <w:numFmt w:val="lowerLetter"/>
+      <w:lvlText w:val="%8."/>
+      <w:lvlJc w:val="left"/>
+      <w:pPr>
+        <w:ind w:left="5760" w:hanging="360"/>
+      </w:pPr>
+    </w:lvl>
+    <w:lvl w:ilvl="8" w:tplc="0409001B" w:tentative="1">
+      <w:start w:val="1"/>
+      <w:numFmt w:val="lowerRoman"/>
+      <w:lvlText w:val="%9."/>
+      <w:lvlJc w:val="right"/>
+      <w:pPr>
+        <w:ind w:left="6480" w:hanging="180"/>
+      </w:pPr>
+    </w:lvl>
+  </w:abstractNum>
+  <w:abstractNum w:abstractNumId="2">
     <w:nsid w:val="13AB3851"/>
     <w:multiLevelType w:val="hybridMultilevel"/>
     <w:tmpl w:val="72B06878"/>
@@ -14111,7 +14985,7 @@
       </w:pPr>
     </w:lvl>
   </w:abstractNum>
-  <w:abstractNum w:abstractNumId="2">
+  <w:abstractNum w:abstractNumId="3">
     <w:nsid w:val="13D80BE8"/>
     <w:multiLevelType w:val="hybridMultilevel"/>
     <w:tmpl w:val="CE0C5292"/>
@@ -14224,7 +15098,7 @@
       </w:rPr>
     </w:lvl>
   </w:abstractNum>
-  <w:abstractNum w:abstractNumId="3">
+  <w:abstractNum w:abstractNumId="4">
     <w:nsid w:val="16613F4E"/>
     <w:multiLevelType w:val="multilevel"/>
     <w:tmpl w:val="6DCEE2D6"/>
@@ -14346,7 +15220,7 @@
       </w:rPr>
     </w:lvl>
   </w:abstractNum>
-  <w:abstractNum w:abstractNumId="4">
+  <w:abstractNum w:abstractNumId="5">
     <w:nsid w:val="17F122E5"/>
     <w:multiLevelType w:val="hybridMultilevel"/>
     <w:tmpl w:val="B3FC5350"/>
@@ -14432,7 +15306,7 @@
       </w:pPr>
     </w:lvl>
   </w:abstractNum>
-  <w:abstractNum w:abstractNumId="5">
+  <w:abstractNum w:abstractNumId="6">
     <w:nsid w:val="19FB7093"/>
     <w:multiLevelType w:val="hybridMultilevel"/>
     <w:tmpl w:val="059C8CD0"/>
@@ -14545,7 +15419,7 @@
       </w:rPr>
     </w:lvl>
   </w:abstractNum>
-  <w:abstractNum w:abstractNumId="6">
+  <w:abstractNum w:abstractNumId="7">
     <w:nsid w:val="219461FB"/>
     <w:multiLevelType w:val="hybridMultilevel"/>
     <w:tmpl w:val="3230B802"/>
@@ -14657,7 +15531,7 @@
       </w:rPr>
     </w:lvl>
   </w:abstractNum>
-  <w:abstractNum w:abstractNumId="7">
+  <w:abstractNum w:abstractNumId="8">
     <w:nsid w:val="2A151A5F"/>
     <w:multiLevelType w:val="hybridMultilevel"/>
     <w:tmpl w:val="F4563CD8"/>
@@ -14746,7 +15620,7 @@
       </w:pPr>
     </w:lvl>
   </w:abstractNum>
-  <w:abstractNum w:abstractNumId="8">
+  <w:abstractNum w:abstractNumId="9">
     <w:nsid w:val="2F7D7C94"/>
     <w:multiLevelType w:val="multilevel"/>
     <w:tmpl w:val="3230B802"/>
@@ -14858,7 +15732,7 @@
       </w:rPr>
     </w:lvl>
   </w:abstractNum>
-  <w:abstractNum w:abstractNumId="9">
+  <w:abstractNum w:abstractNumId="10">
     <w:nsid w:val="3A877D64"/>
     <w:multiLevelType w:val="singleLevel"/>
     <w:tmpl w:val="5DA6FC16"/>
@@ -14876,7 +15750,7 @@
       </w:pPr>
     </w:lvl>
   </w:abstractNum>
-  <w:abstractNum w:abstractNumId="10">
+  <w:abstractNum w:abstractNumId="11">
     <w:nsid w:val="3D9369AE"/>
     <w:multiLevelType w:val="singleLevel"/>
     <w:tmpl w:val="057843EC"/>
@@ -14903,7 +15777,7 @@
       </w:rPr>
     </w:lvl>
   </w:abstractNum>
-  <w:abstractNum w:abstractNumId="11">
+  <w:abstractNum w:abstractNumId="12">
     <w:nsid w:val="43500882"/>
     <w:multiLevelType w:val="hybridMultilevel"/>
     <w:tmpl w:val="0D805050"/>
@@ -15016,7 +15890,7 @@
       </w:rPr>
     </w:lvl>
   </w:abstractNum>
-  <w:abstractNum w:abstractNumId="12">
+  <w:abstractNum w:abstractNumId="13">
     <w:nsid w:val="45534E84"/>
     <w:multiLevelType w:val="hybridMultilevel"/>
     <w:tmpl w:val="BBB0BF64"/>
@@ -15129,7 +16003,7 @@
       </w:rPr>
     </w:lvl>
   </w:abstractNum>
-  <w:abstractNum w:abstractNumId="13">
+  <w:abstractNum w:abstractNumId="14">
     <w:nsid w:val="49F206CD"/>
     <w:multiLevelType w:val="hybridMultilevel"/>
     <w:tmpl w:val="4E28B0C0"/>
@@ -15242,7 +16116,7 @@
       </w:rPr>
     </w:lvl>
   </w:abstractNum>
-  <w:abstractNum w:abstractNumId="14">
+  <w:abstractNum w:abstractNumId="15">
     <w:nsid w:val="4B6E014B"/>
     <w:multiLevelType w:val="hybridMultilevel"/>
     <w:tmpl w:val="2DA2F9EE"/>
@@ -15331,7 +16205,7 @@
       </w:pPr>
     </w:lvl>
   </w:abstractNum>
-  <w:abstractNum w:abstractNumId="15">
+  <w:abstractNum w:abstractNumId="16">
     <w:nsid w:val="4DBB481E"/>
     <w:multiLevelType w:val="hybridMultilevel"/>
     <w:tmpl w:val="036E0AFC"/>
@@ -15444,7 +16318,7 @@
       </w:rPr>
     </w:lvl>
   </w:abstractNum>
-  <w:abstractNum w:abstractNumId="16">
+  <w:abstractNum w:abstractNumId="17">
     <w:nsid w:val="4EEF69A2"/>
     <w:multiLevelType w:val="hybridMultilevel"/>
     <w:tmpl w:val="6706EB0A"/>
@@ -15557,7 +16431,7 @@
       </w:rPr>
     </w:lvl>
   </w:abstractNum>
-  <w:abstractNum w:abstractNumId="17">
+  <w:abstractNum w:abstractNumId="18">
     <w:nsid w:val="50383612"/>
     <w:multiLevelType w:val="hybridMultilevel"/>
     <w:tmpl w:val="D954168E"/>
@@ -15646,7 +16520,7 @@
       </w:pPr>
     </w:lvl>
   </w:abstractNum>
-  <w:abstractNum w:abstractNumId="18">
+  <w:abstractNum w:abstractNumId="19">
     <w:nsid w:val="50C01BDA"/>
     <w:multiLevelType w:val="hybridMultilevel"/>
     <w:tmpl w:val="5D32DF4A"/>
@@ -15759,7 +16633,7 @@
       </w:rPr>
     </w:lvl>
   </w:abstractNum>
-  <w:abstractNum w:abstractNumId="19">
+  <w:abstractNum w:abstractNumId="20">
     <w:nsid w:val="589934EB"/>
     <w:multiLevelType w:val="singleLevel"/>
     <w:tmpl w:val="C220E4FA"/>
@@ -15780,7 +16654,7 @@
       </w:rPr>
     </w:lvl>
   </w:abstractNum>
-  <w:abstractNum w:abstractNumId="20">
+  <w:abstractNum w:abstractNumId="21">
     <w:nsid w:val="5FED49F0"/>
     <w:multiLevelType w:val="hybridMultilevel"/>
     <w:tmpl w:val="B6B279B0"/>
@@ -15869,7 +16743,7 @@
       </w:pPr>
     </w:lvl>
   </w:abstractNum>
-  <w:abstractNum w:abstractNumId="21">
+  <w:abstractNum w:abstractNumId="22">
     <w:nsid w:val="673A71AB"/>
     <w:multiLevelType w:val="hybridMultilevel"/>
     <w:tmpl w:val="F09651FE"/>
@@ -15957,7 +16831,7 @@
       </w:pPr>
     </w:lvl>
   </w:abstractNum>
-  <w:abstractNum w:abstractNumId="22">
+  <w:abstractNum w:abstractNumId="23">
     <w:nsid w:val="67B973D4"/>
     <w:multiLevelType w:val="hybridMultilevel"/>
     <w:tmpl w:val="CA884EB0"/>
@@ -16070,7 +16944,7 @@
       </w:rPr>
     </w:lvl>
   </w:abstractNum>
-  <w:abstractNum w:abstractNumId="23">
+  <w:abstractNum w:abstractNumId="24">
     <w:nsid w:val="68F30E96"/>
     <w:multiLevelType w:val="hybridMultilevel"/>
     <w:tmpl w:val="E1AAE766"/>
@@ -16159,7 +17033,7 @@
       </w:pPr>
     </w:lvl>
   </w:abstractNum>
-  <w:abstractNum w:abstractNumId="24">
+  <w:abstractNum w:abstractNumId="25">
     <w:nsid w:val="71371D76"/>
     <w:multiLevelType w:val="hybridMultilevel"/>
     <w:tmpl w:val="F1A85C32"/>
@@ -16272,7 +17146,7 @@
       </w:rPr>
     </w:lvl>
   </w:abstractNum>
-  <w:abstractNum w:abstractNumId="25">
+  <w:abstractNum w:abstractNumId="26">
     <w:nsid w:val="73A01C57"/>
     <w:multiLevelType w:val="singleLevel"/>
     <w:tmpl w:val="DD50CA94"/>
@@ -16296,7 +17170,7 @@
       </w:rPr>
     </w:lvl>
   </w:abstractNum>
-  <w:abstractNum w:abstractNumId="26">
+  <w:abstractNum w:abstractNumId="27">
     <w:nsid w:val="7D766096"/>
     <w:multiLevelType w:val="hybridMultilevel"/>
     <w:tmpl w:val="5BCADE3E"/>
@@ -16410,91 +17284,94 @@
     </w:lvl>
   </w:abstractNum>
   <w:num w:numId="1">
+    <w:abstractNumId w:val="20"/>
+  </w:num>
+  <w:num w:numId="2">
+    <w:abstractNumId w:val="26"/>
+  </w:num>
+  <w:num w:numId="3">
+    <w:abstractNumId w:val="11"/>
+  </w:num>
+  <w:num w:numId="4">
+    <w:abstractNumId w:val="10"/>
+  </w:num>
+  <w:num w:numId="5">
+    <w:abstractNumId w:val="4"/>
+  </w:num>
+  <w:num w:numId="6">
+    <w:abstractNumId w:val="21"/>
+  </w:num>
+  <w:num w:numId="7">
+    <w:abstractNumId w:val="8"/>
+  </w:num>
+  <w:num w:numId="8">
+    <w:abstractNumId w:val="7"/>
+  </w:num>
+  <w:num w:numId="9">
+    <w:abstractNumId w:val="22"/>
+  </w:num>
+  <w:num w:numId="10">
+    <w:abstractNumId w:val="5"/>
+  </w:num>
+  <w:num w:numId="11">
+    <w:abstractNumId w:val="24"/>
+  </w:num>
+  <w:num w:numId="12">
+    <w:abstractNumId w:val="25"/>
+  </w:num>
+  <w:num w:numId="13">
     <w:abstractNumId w:val="19"/>
   </w:num>
-  <w:num w:numId="2">
-    <w:abstractNumId w:val="25"/>
+  <w:num w:numId="14">
+    <w:abstractNumId w:val="14"/>
   </w:num>
-  <w:num w:numId="3">
-    <w:abstractNumId w:val="10"/>
-  </w:num>
-  <w:num w:numId="4">
+  <w:num w:numId="15">
     <w:abstractNumId w:val="9"/>
   </w:num>
-  <w:num w:numId="5">
+  <w:num w:numId="16">
     <w:abstractNumId w:val="3"/>
-  </w:num>
-  <w:num w:numId="6">
-    <w:abstractNumId w:val="20"/>
-  </w:num>
-  <w:num w:numId="7">
-    <w:abstractNumId w:val="7"/>
-  </w:num>
-  <w:num w:numId="8">
-    <w:abstractNumId w:val="6"/>
-  </w:num>
-  <w:num w:numId="9">
-    <w:abstractNumId w:val="21"/>
-  </w:num>
-  <w:num w:numId="10">
-    <w:abstractNumId w:val="4"/>
-  </w:num>
-  <w:num w:numId="11">
-    <w:abstractNumId w:val="23"/>
-  </w:num>
-  <w:num w:numId="12">
-    <w:abstractNumId w:val="24"/>
-  </w:num>
-  <w:num w:numId="13">
-    <w:abstractNumId w:val="18"/>
-  </w:num>
-  <w:num w:numId="14">
-    <w:abstractNumId w:val="13"/>
-  </w:num>
-  <w:num w:numId="15">
-    <w:abstractNumId w:val="8"/>
-  </w:num>
-  <w:num w:numId="16">
-    <w:abstractNumId w:val="2"/>
   </w:num>
   <w:num w:numId="17">
     <w:abstractNumId w:val="0"/>
   </w:num>
   <w:num w:numId="18">
+    <w:abstractNumId w:val="13"/>
+  </w:num>
+  <w:num w:numId="19">
+    <w:abstractNumId w:val="17"/>
+  </w:num>
+  <w:num w:numId="20">
+    <w:abstractNumId w:val="23"/>
+  </w:num>
+  <w:num w:numId="21">
+    <w:abstractNumId w:val="18"/>
+  </w:num>
+  <w:num w:numId="22">
+    <w:abstractNumId w:val="27"/>
+  </w:num>
+  <w:num w:numId="23">
+    <w:abstractNumId w:val="6"/>
+  </w:num>
+  <w:num w:numId="24">
     <w:abstractNumId w:val="12"/>
   </w:num>
-  <w:num w:numId="19">
+  <w:num w:numId="25">
+    <w:abstractNumId w:val="4"/>
+  </w:num>
+  <w:num w:numId="26">
+    <w:abstractNumId w:val="4"/>
+  </w:num>
+  <w:num w:numId="27">
     <w:abstractNumId w:val="16"/>
   </w:num>
-  <w:num w:numId="20">
-    <w:abstractNumId w:val="22"/>
+  <w:num w:numId="28">
+    <w:abstractNumId w:val="2"/>
   </w:num>
-  <w:num w:numId="21">
-    <w:abstractNumId w:val="17"/>
-  </w:num>
-  <w:num w:numId="22">
-    <w:abstractNumId w:val="26"/>
-  </w:num>
-  <w:num w:numId="23">
-    <w:abstractNumId w:val="5"/>
-  </w:num>
-  <w:num w:numId="24">
-    <w:abstractNumId w:val="11"/>
-  </w:num>
-  <w:num w:numId="25">
-    <w:abstractNumId w:val="3"/>
-  </w:num>
-  <w:num w:numId="26">
-    <w:abstractNumId w:val="3"/>
-  </w:num>
-  <w:num w:numId="27">
+  <w:num w:numId="29">
     <w:abstractNumId w:val="15"/>
   </w:num>
-  <w:num w:numId="28">
+  <w:num w:numId="30">
     <w:abstractNumId w:val="1"/>
-  </w:num>
-  <w:num w:numId="29">
-    <w:abstractNumId w:val="14"/>
   </w:num>
 </w:numbering>
 </file>

</xml_diff>